<commit_message>
some activity added about data structure and handouting completed
</commit_message>
<xml_diff>
--- a/varzesh/varzesh.docx
+++ b/varzesh/varzesh.docx
@@ -2,12 +2,2731 @@
 <file path=word/document.xml><?xml version="1.0" encoding="utf-8"?>
 <w:document xmlns:wpc="http://schemas.microsoft.com/office/word/2010/wordprocessingCanvas" xmlns:cx="http://schemas.microsoft.com/office/drawing/2014/chartex" xmlns:cx1="http://schemas.microsoft.com/office/drawing/2015/9/8/chartex" xmlns:cx2="http://schemas.microsoft.com/office/drawing/2015/10/21/chartex" xmlns:cx3="http://schemas.microsoft.com/office/drawing/2016/5/9/chartex" xmlns:cx4="http://schemas.microsoft.com/office/drawing/2016/5/10/chartex" xmlns:cx5="http://schemas.microsoft.com/office/drawing/2016/5/11/chartex" xmlns:cx6="http://schemas.microsoft.com/office/drawing/2016/5/12/chartex" xmlns:cx7="http://schemas.microsoft.com/office/drawing/2016/5/13/chartex" xmlns:cx8="http://schemas.microsoft.com/office/drawing/2016/5/14/chartex" xmlns:mc="http://schemas.openxmlformats.org/markup-compatibility/2006" xmlns:aink="http://schemas.microsoft.com/office/drawing/2016/ink" xmlns:am3d="http://schemas.microsoft.com/office/drawing/2017/model3d" xmlns:o="urn:schemas-microsoft-com:office:office" xmlns:r="http://schemas.openxmlformats.org/officeDocument/2006/relationships" xmlns:m="http://schemas.openxmlformats.org/officeDocument/2006/math" xmlns:v="urn:schemas-microsoft-com:vml" xmlns:wp14="http://schemas.microsoft.com/office/word/2010/wordprocessingDrawing" xmlns:wp="http://schemas.openxmlformats.org/drawingml/2006/wordprocessingDrawing" xmlns:w10="urn:schemas-microsoft-com:office:word" xmlns:w="http://schemas.openxmlformats.org/wordprocessingml/2006/main" xmlns:w14="http://schemas.microsoft.com/office/word/2010/wordml" xmlns:w15="http://schemas.microsoft.com/office/word/2012/wordml" xmlns:w16cex="http://schemas.microsoft.com/office/word/2018/wordml/cex" xmlns:w16cid="http://schemas.microsoft.com/office/word/2016/wordml/cid" xmlns:w16="http://schemas.microsoft.com/office/word/2018/wordml" xmlns:w16se="http://schemas.microsoft.com/office/word/2015/wordml/symex" xmlns:wpg="http://schemas.microsoft.com/office/word/2010/wordprocessingGroup" xmlns:wpi="http://schemas.microsoft.com/office/word/2010/wordprocessingInk" xmlns:wne="http://schemas.microsoft.com/office/word/2006/wordml" xmlns:wps="http://schemas.microsoft.com/office/word/2010/wordprocessingShape" mc:Ignorable="w14 w15 w16se w16cid w16 w16cex wp14">
   <w:body>
+    <w:sdt>
+      <w:sdtPr>
+        <w:rPr>
+          <w:rtl/>
+        </w:rPr>
+        <w:id w:val="-1263293657"/>
+        <w:docPartObj>
+          <w:docPartGallery w:val="Table of Contents"/>
+          <w:docPartUnique/>
+        </w:docPartObj>
+      </w:sdtPr>
+      <w:sdtEndPr>
+        <w:rPr>
+          <w:rFonts w:asciiTheme="minorHAnsi" w:eastAsiaTheme="minorHAnsi" w:hAnsiTheme="minorHAnsi" w:cstheme="minorBidi"/>
+          <w:b/>
+          <w:bCs/>
+          <w:noProof/>
+          <w:color w:val="auto"/>
+          <w:sz w:val="22"/>
+          <w:szCs w:val="22"/>
+        </w:rPr>
+      </w:sdtEndPr>
+      <w:sdtContent>
+        <w:p>
+          <w:pPr>
+            <w:pStyle w:val="TOCHeading"/>
+            <w:bidi/>
+            <w:rPr>
+              <w:rFonts w:ascii="Vazir" w:hAnsi="Vazir" w:cs="Vazir"/>
+              <w:b/>
+              <w:bCs/>
+              <w:rtl/>
+              <w:lang w:bidi="fa-IR"/>
+            </w:rPr>
+          </w:pPr>
+          <w:r>
+            <w:rPr>
+              <w:rFonts w:ascii="Vazir" w:hAnsi="Vazir" w:cs="Vazir"/>
+              <w:b/>
+              <w:bCs/>
+              <w:rtl/>
+              <w:lang w:bidi="fa-IR"/>
+            </w:rPr>
+            <w:t>فهرست مطالب</w:t>
+          </w:r>
+        </w:p>
+        <w:p>
+          <w:pPr>
+            <w:pStyle w:val="TOC1"/>
+            <w:rPr>
+              <w:rFonts w:eastAsiaTheme="minorEastAsia"/>
+              <w:noProof/>
+            </w:rPr>
+          </w:pPr>
+          <w:r>
+            <w:fldChar w:fldCharType="begin"/>
+          </w:r>
+          <w:r>
+            <w:instrText xml:space="preserve"> TOC \o "1-3" \h \z \u </w:instrText>
+          </w:r>
+          <w:r>
+            <w:fldChar w:fldCharType="separate"/>
+          </w:r>
+          <w:hyperlink w:anchor="_Toc54768287" w:history="1">
+            <w:r>
+              <w:rPr>
+                <w:rStyle w:val="Hyperlink"/>
+                <w:rFonts w:ascii="Vazir" w:hAnsi="Vazir" w:cs="Vazir"/>
+                <w:b/>
+                <w:bCs/>
+                <w:noProof/>
+                <w:rtl/>
+                <w:lang w:bidi="fa-IR"/>
+              </w:rPr>
+              <w:t>آمادگ</w:t>
+            </w:r>
+            <w:r>
+              <w:rPr>
+                <w:rStyle w:val="Hyperlink"/>
+                <w:rFonts w:ascii="Vazir" w:hAnsi="Vazir" w:cs="Vazir" w:hint="cs"/>
+                <w:b/>
+                <w:bCs/>
+                <w:noProof/>
+                <w:rtl/>
+                <w:lang w:bidi="fa-IR"/>
+              </w:rPr>
+              <w:t>ی</w:t>
+            </w:r>
+            <w:r>
+              <w:rPr>
+                <w:rStyle w:val="Hyperlink"/>
+                <w:rFonts w:ascii="Vazir" w:hAnsi="Vazir" w:cs="Vazir"/>
+                <w:b/>
+                <w:bCs/>
+                <w:noProof/>
+                <w:rtl/>
+                <w:lang w:bidi="fa-IR"/>
+              </w:rPr>
+              <w:t xml:space="preserve"> جسمان</w:t>
+            </w:r>
+            <w:r>
+              <w:rPr>
+                <w:rStyle w:val="Hyperlink"/>
+                <w:rFonts w:ascii="Vazir" w:hAnsi="Vazir" w:cs="Vazir" w:hint="cs"/>
+                <w:b/>
+                <w:bCs/>
+                <w:noProof/>
+                <w:rtl/>
+                <w:lang w:bidi="fa-IR"/>
+              </w:rPr>
+              <w:t>ی</w:t>
+            </w:r>
+            <w:r>
+              <w:rPr>
+                <w:rStyle w:val="Hyperlink"/>
+                <w:rFonts w:ascii="Vazir" w:hAnsi="Vazir" w:cs="Vazir"/>
+                <w:b/>
+                <w:bCs/>
+                <w:noProof/>
+                <w:rtl/>
+                <w:lang w:bidi="fa-IR"/>
+              </w:rPr>
+              <w:t>:</w:t>
+            </w:r>
+            <w:r>
+              <w:rPr>
+                <w:noProof/>
+                <w:webHidden/>
+              </w:rPr>
+              <w:tab/>
+            </w:r>
+            <w:r>
+              <w:rPr>
+                <w:noProof/>
+                <w:webHidden/>
+              </w:rPr>
+              <w:fldChar w:fldCharType="begin"/>
+            </w:r>
+            <w:r>
+              <w:rPr>
+                <w:noProof/>
+                <w:webHidden/>
+              </w:rPr>
+              <w:instrText xml:space="preserve"> PAGEREF _Toc54768287 \h </w:instrText>
+            </w:r>
+            <w:r>
+              <w:rPr>
+                <w:noProof/>
+                <w:webHidden/>
+              </w:rPr>
+            </w:r>
+            <w:r>
+              <w:rPr>
+                <w:noProof/>
+                <w:webHidden/>
+              </w:rPr>
+              <w:fldChar w:fldCharType="separate"/>
+            </w:r>
+            <w:r>
+              <w:rPr>
+                <w:noProof/>
+                <w:webHidden/>
+              </w:rPr>
+              <w:t>2</w:t>
+            </w:r>
+            <w:r>
+              <w:rPr>
+                <w:noProof/>
+                <w:webHidden/>
+              </w:rPr>
+              <w:fldChar w:fldCharType="end"/>
+            </w:r>
+          </w:hyperlink>
+        </w:p>
+        <w:p>
+          <w:pPr>
+            <w:pStyle w:val="TOC2"/>
+            <w:tabs>
+              <w:tab w:val="right" w:leader="dot" w:pos="9350"/>
+            </w:tabs>
+            <w:bidi/>
+            <w:rPr>
+              <w:rFonts w:eastAsiaTheme="minorEastAsia"/>
+              <w:noProof/>
+            </w:rPr>
+          </w:pPr>
+          <w:hyperlink w:anchor="_Toc54768288" w:history="1">
+            <w:r>
+              <w:rPr>
+                <w:rStyle w:val="Hyperlink"/>
+                <w:rFonts w:ascii="Vazir" w:hAnsi="Vazir" w:cs="Vazir"/>
+                <w:b/>
+                <w:bCs/>
+                <w:noProof/>
+                <w:rtl/>
+                <w:lang w:bidi="fa-IR"/>
+              </w:rPr>
+              <w:t>دو مورد آمادگ</w:t>
+            </w:r>
+            <w:r>
+              <w:rPr>
+                <w:rStyle w:val="Hyperlink"/>
+                <w:rFonts w:ascii="Vazir" w:hAnsi="Vazir" w:cs="Vazir" w:hint="cs"/>
+                <w:b/>
+                <w:bCs/>
+                <w:noProof/>
+                <w:rtl/>
+                <w:lang w:bidi="fa-IR"/>
+              </w:rPr>
+              <w:t>ی</w:t>
+            </w:r>
+            <w:r>
+              <w:rPr>
+                <w:rStyle w:val="Hyperlink"/>
+                <w:rFonts w:ascii="Vazir" w:hAnsi="Vazir" w:cs="Vazir"/>
+                <w:b/>
+                <w:bCs/>
+                <w:noProof/>
+                <w:rtl/>
+                <w:lang w:bidi="fa-IR"/>
+              </w:rPr>
+              <w:t xml:space="preserve"> جسمان</w:t>
+            </w:r>
+            <w:r>
+              <w:rPr>
+                <w:rStyle w:val="Hyperlink"/>
+                <w:rFonts w:ascii="Vazir" w:hAnsi="Vazir" w:cs="Vazir" w:hint="cs"/>
+                <w:b/>
+                <w:bCs/>
+                <w:noProof/>
+                <w:rtl/>
+                <w:lang w:bidi="fa-IR"/>
+              </w:rPr>
+              <w:t>ی</w:t>
+            </w:r>
+            <w:r>
+              <w:rPr>
+                <w:rStyle w:val="Hyperlink"/>
+                <w:rFonts w:ascii="Vazir" w:hAnsi="Vazir" w:cs="Vazir"/>
+                <w:b/>
+                <w:bCs/>
+                <w:noProof/>
+                <w:rtl/>
+                <w:lang w:bidi="fa-IR"/>
+              </w:rPr>
+              <w:t>:</w:t>
+            </w:r>
+            <w:r>
+              <w:rPr>
+                <w:noProof/>
+                <w:webHidden/>
+              </w:rPr>
+              <w:tab/>
+            </w:r>
+            <w:r>
+              <w:rPr>
+                <w:noProof/>
+                <w:webHidden/>
+              </w:rPr>
+              <w:fldChar w:fldCharType="begin"/>
+            </w:r>
+            <w:r>
+              <w:rPr>
+                <w:noProof/>
+                <w:webHidden/>
+              </w:rPr>
+              <w:instrText xml:space="preserve"> PAGEREF _Toc54768288 \h </w:instrText>
+            </w:r>
+            <w:r>
+              <w:rPr>
+                <w:noProof/>
+                <w:webHidden/>
+              </w:rPr>
+            </w:r>
+            <w:r>
+              <w:rPr>
+                <w:noProof/>
+                <w:webHidden/>
+              </w:rPr>
+              <w:fldChar w:fldCharType="separate"/>
+            </w:r>
+            <w:r>
+              <w:rPr>
+                <w:noProof/>
+                <w:webHidden/>
+              </w:rPr>
+              <w:t>2</w:t>
+            </w:r>
+            <w:r>
+              <w:rPr>
+                <w:noProof/>
+                <w:webHidden/>
+              </w:rPr>
+              <w:fldChar w:fldCharType="end"/>
+            </w:r>
+          </w:hyperlink>
+        </w:p>
+        <w:p>
+          <w:pPr>
+            <w:pStyle w:val="TOC3"/>
+            <w:tabs>
+              <w:tab w:val="right" w:leader="dot" w:pos="9350"/>
+            </w:tabs>
+            <w:bidi/>
+            <w:rPr>
+              <w:rFonts w:eastAsiaTheme="minorEastAsia"/>
+              <w:noProof/>
+            </w:rPr>
+          </w:pPr>
+          <w:hyperlink w:anchor="_Toc54768289" w:history="1">
+            <w:r>
+              <w:rPr>
+                <w:rStyle w:val="Hyperlink"/>
+                <w:rFonts w:ascii="Vazir" w:hAnsi="Vazir" w:cs="Vazir"/>
+                <w:b/>
+                <w:bCs/>
+                <w:noProof/>
+                <w:rtl/>
+                <w:lang w:bidi="fa-IR"/>
+              </w:rPr>
+              <w:t>آمادگ</w:t>
+            </w:r>
+            <w:r>
+              <w:rPr>
+                <w:rStyle w:val="Hyperlink"/>
+                <w:rFonts w:ascii="Vazir" w:hAnsi="Vazir" w:cs="Vazir" w:hint="cs"/>
+                <w:b/>
+                <w:bCs/>
+                <w:noProof/>
+                <w:rtl/>
+                <w:lang w:bidi="fa-IR"/>
+              </w:rPr>
+              <w:t>ی</w:t>
+            </w:r>
+            <w:r>
+              <w:rPr>
+                <w:rStyle w:val="Hyperlink"/>
+                <w:rFonts w:ascii="Vazir" w:hAnsi="Vazir" w:cs="Vazir"/>
+                <w:b/>
+                <w:bCs/>
+                <w:noProof/>
+                <w:rtl/>
+                <w:lang w:bidi="fa-IR"/>
+              </w:rPr>
+              <w:t xml:space="preserve"> جسمان</w:t>
+            </w:r>
+            <w:r>
+              <w:rPr>
+                <w:rStyle w:val="Hyperlink"/>
+                <w:rFonts w:ascii="Vazir" w:hAnsi="Vazir" w:cs="Vazir" w:hint="cs"/>
+                <w:b/>
+                <w:bCs/>
+                <w:noProof/>
+                <w:rtl/>
+                <w:lang w:bidi="fa-IR"/>
+              </w:rPr>
+              <w:t>ی</w:t>
+            </w:r>
+            <w:r>
+              <w:rPr>
+                <w:rStyle w:val="Hyperlink"/>
+                <w:rFonts w:ascii="Vazir" w:hAnsi="Vazir" w:cs="Vazir"/>
+                <w:b/>
+                <w:bCs/>
+                <w:noProof/>
+                <w:rtl/>
+                <w:lang w:bidi="fa-IR"/>
+              </w:rPr>
+              <w:t xml:space="preserve"> مرتبط با سلامت</w:t>
+            </w:r>
+            <w:r>
+              <w:rPr>
+                <w:noProof/>
+                <w:webHidden/>
+              </w:rPr>
+              <w:tab/>
+            </w:r>
+            <w:r>
+              <w:rPr>
+                <w:noProof/>
+                <w:webHidden/>
+              </w:rPr>
+              <w:fldChar w:fldCharType="begin"/>
+            </w:r>
+            <w:r>
+              <w:rPr>
+                <w:noProof/>
+                <w:webHidden/>
+              </w:rPr>
+              <w:instrText xml:space="preserve"> PAGEREF _Toc54768289 \h </w:instrText>
+            </w:r>
+            <w:r>
+              <w:rPr>
+                <w:noProof/>
+                <w:webHidden/>
+              </w:rPr>
+            </w:r>
+            <w:r>
+              <w:rPr>
+                <w:noProof/>
+                <w:webHidden/>
+              </w:rPr>
+              <w:fldChar w:fldCharType="separate"/>
+            </w:r>
+            <w:r>
+              <w:rPr>
+                <w:noProof/>
+                <w:webHidden/>
+              </w:rPr>
+              <w:t>2</w:t>
+            </w:r>
+            <w:r>
+              <w:rPr>
+                <w:noProof/>
+                <w:webHidden/>
+              </w:rPr>
+              <w:fldChar w:fldCharType="end"/>
+            </w:r>
+          </w:hyperlink>
+        </w:p>
+        <w:p>
+          <w:pPr>
+            <w:pStyle w:val="TOC3"/>
+            <w:tabs>
+              <w:tab w:val="right" w:leader="dot" w:pos="9350"/>
+            </w:tabs>
+            <w:bidi/>
+            <w:rPr>
+              <w:rFonts w:eastAsiaTheme="minorEastAsia"/>
+              <w:noProof/>
+            </w:rPr>
+          </w:pPr>
+          <w:hyperlink w:anchor="_Toc54768290" w:history="1">
+            <w:r>
+              <w:rPr>
+                <w:rStyle w:val="Hyperlink"/>
+                <w:rFonts w:ascii="Vazir" w:hAnsi="Vazir" w:cs="Vazir"/>
+                <w:b/>
+                <w:bCs/>
+                <w:noProof/>
+                <w:rtl/>
+                <w:lang w:bidi="fa-IR"/>
+              </w:rPr>
+              <w:t>آمادگ</w:t>
+            </w:r>
+            <w:r>
+              <w:rPr>
+                <w:rStyle w:val="Hyperlink"/>
+                <w:rFonts w:ascii="Vazir" w:hAnsi="Vazir" w:cs="Vazir" w:hint="cs"/>
+                <w:b/>
+                <w:bCs/>
+                <w:noProof/>
+                <w:rtl/>
+                <w:lang w:bidi="fa-IR"/>
+              </w:rPr>
+              <w:t>ی</w:t>
+            </w:r>
+            <w:r>
+              <w:rPr>
+                <w:rStyle w:val="Hyperlink"/>
+                <w:rFonts w:ascii="Vazir" w:hAnsi="Vazir" w:cs="Vazir"/>
+                <w:b/>
+                <w:bCs/>
+                <w:noProof/>
+                <w:rtl/>
+                <w:lang w:bidi="fa-IR"/>
+              </w:rPr>
+              <w:t xml:space="preserve"> جسمان</w:t>
+            </w:r>
+            <w:r>
+              <w:rPr>
+                <w:rStyle w:val="Hyperlink"/>
+                <w:rFonts w:ascii="Vazir" w:hAnsi="Vazir" w:cs="Vazir" w:hint="cs"/>
+                <w:b/>
+                <w:bCs/>
+                <w:noProof/>
+                <w:rtl/>
+                <w:lang w:bidi="fa-IR"/>
+              </w:rPr>
+              <w:t>ی</w:t>
+            </w:r>
+            <w:r>
+              <w:rPr>
+                <w:rStyle w:val="Hyperlink"/>
+                <w:rFonts w:ascii="Vazir" w:hAnsi="Vazir" w:cs="Vazir"/>
+                <w:b/>
+                <w:bCs/>
+                <w:noProof/>
+                <w:rtl/>
+                <w:lang w:bidi="fa-IR"/>
+              </w:rPr>
+              <w:t xml:space="preserve"> مرتبط با مهارت:</w:t>
+            </w:r>
+            <w:r>
+              <w:rPr>
+                <w:noProof/>
+                <w:webHidden/>
+              </w:rPr>
+              <w:tab/>
+            </w:r>
+            <w:r>
+              <w:rPr>
+                <w:noProof/>
+                <w:webHidden/>
+              </w:rPr>
+              <w:fldChar w:fldCharType="begin"/>
+            </w:r>
+            <w:r>
+              <w:rPr>
+                <w:noProof/>
+                <w:webHidden/>
+              </w:rPr>
+              <w:instrText xml:space="preserve"> PAGEREF _Toc54768290 \h </w:instrText>
+            </w:r>
+            <w:r>
+              <w:rPr>
+                <w:noProof/>
+                <w:webHidden/>
+              </w:rPr>
+            </w:r>
+            <w:r>
+              <w:rPr>
+                <w:noProof/>
+                <w:webHidden/>
+              </w:rPr>
+              <w:fldChar w:fldCharType="separate"/>
+            </w:r>
+            <w:r>
+              <w:rPr>
+                <w:noProof/>
+                <w:webHidden/>
+              </w:rPr>
+              <w:t>2</w:t>
+            </w:r>
+            <w:r>
+              <w:rPr>
+                <w:noProof/>
+                <w:webHidden/>
+              </w:rPr>
+              <w:fldChar w:fldCharType="end"/>
+            </w:r>
+          </w:hyperlink>
+        </w:p>
+        <w:p>
+          <w:pPr>
+            <w:pStyle w:val="TOC1"/>
+            <w:rPr>
+              <w:rFonts w:eastAsiaTheme="minorEastAsia"/>
+              <w:noProof/>
+            </w:rPr>
+          </w:pPr>
+          <w:hyperlink w:anchor="_Toc54768291" w:history="1">
+            <w:r>
+              <w:rPr>
+                <w:rStyle w:val="Hyperlink"/>
+                <w:rFonts w:ascii="Vazir" w:hAnsi="Vazir" w:cs="Vazir"/>
+                <w:b/>
+                <w:bCs/>
+                <w:noProof/>
+                <w:rtl/>
+                <w:lang w:bidi="fa-IR"/>
+              </w:rPr>
+              <w:t>فاکتور ها</w:t>
+            </w:r>
+            <w:r>
+              <w:rPr>
+                <w:rStyle w:val="Hyperlink"/>
+                <w:rFonts w:ascii="Vazir" w:hAnsi="Vazir" w:cs="Vazir" w:hint="cs"/>
+                <w:b/>
+                <w:bCs/>
+                <w:noProof/>
+                <w:rtl/>
+                <w:lang w:bidi="fa-IR"/>
+              </w:rPr>
+              <w:t>ی</w:t>
+            </w:r>
+            <w:r>
+              <w:rPr>
+                <w:rStyle w:val="Hyperlink"/>
+                <w:rFonts w:ascii="Vazir" w:hAnsi="Vazir" w:cs="Vazir"/>
+                <w:b/>
+                <w:bCs/>
+                <w:noProof/>
+                <w:rtl/>
+                <w:lang w:bidi="fa-IR"/>
+              </w:rPr>
+              <w:t xml:space="preserve"> آمادگ</w:t>
+            </w:r>
+            <w:r>
+              <w:rPr>
+                <w:rStyle w:val="Hyperlink"/>
+                <w:rFonts w:ascii="Vazir" w:hAnsi="Vazir" w:cs="Vazir" w:hint="cs"/>
+                <w:b/>
+                <w:bCs/>
+                <w:noProof/>
+                <w:rtl/>
+                <w:lang w:bidi="fa-IR"/>
+              </w:rPr>
+              <w:t>ی</w:t>
+            </w:r>
+            <w:r>
+              <w:rPr>
+                <w:rStyle w:val="Hyperlink"/>
+                <w:rFonts w:ascii="Vazir" w:hAnsi="Vazir" w:cs="Vazir"/>
+                <w:b/>
+                <w:bCs/>
+                <w:noProof/>
+                <w:rtl/>
+                <w:lang w:bidi="fa-IR"/>
+              </w:rPr>
+              <w:t>:</w:t>
+            </w:r>
+            <w:r>
+              <w:rPr>
+                <w:noProof/>
+                <w:webHidden/>
+              </w:rPr>
+              <w:tab/>
+            </w:r>
+            <w:r>
+              <w:rPr>
+                <w:noProof/>
+                <w:webHidden/>
+              </w:rPr>
+              <w:fldChar w:fldCharType="begin"/>
+            </w:r>
+            <w:r>
+              <w:rPr>
+                <w:noProof/>
+                <w:webHidden/>
+              </w:rPr>
+              <w:instrText xml:space="preserve"> PAGEREF _Toc54768291 \h </w:instrText>
+            </w:r>
+            <w:r>
+              <w:rPr>
+                <w:noProof/>
+                <w:webHidden/>
+              </w:rPr>
+            </w:r>
+            <w:r>
+              <w:rPr>
+                <w:noProof/>
+                <w:webHidden/>
+              </w:rPr>
+              <w:fldChar w:fldCharType="separate"/>
+            </w:r>
+            <w:r>
+              <w:rPr>
+                <w:noProof/>
+                <w:webHidden/>
+              </w:rPr>
+              <w:t>2</w:t>
+            </w:r>
+            <w:r>
+              <w:rPr>
+                <w:noProof/>
+                <w:webHidden/>
+              </w:rPr>
+              <w:fldChar w:fldCharType="end"/>
+            </w:r>
+          </w:hyperlink>
+        </w:p>
+        <w:p>
+          <w:pPr>
+            <w:pStyle w:val="TOC2"/>
+            <w:tabs>
+              <w:tab w:val="right" w:leader="dot" w:pos="9350"/>
+            </w:tabs>
+            <w:bidi/>
+            <w:rPr>
+              <w:rFonts w:eastAsiaTheme="minorEastAsia"/>
+              <w:noProof/>
+            </w:rPr>
+          </w:pPr>
+          <w:hyperlink w:anchor="_Toc54768292" w:history="1">
+            <w:r>
+              <w:rPr>
+                <w:rStyle w:val="Hyperlink"/>
+                <w:rFonts w:ascii="Vazir" w:hAnsi="Vazir" w:cs="Vazir"/>
+                <w:b/>
+                <w:bCs/>
+                <w:noProof/>
+                <w:rtl/>
+                <w:lang w:bidi="fa-IR"/>
+              </w:rPr>
+              <w:t>فاکتور آمادگ</w:t>
+            </w:r>
+            <w:r>
+              <w:rPr>
+                <w:rStyle w:val="Hyperlink"/>
+                <w:rFonts w:ascii="Vazir" w:hAnsi="Vazir" w:cs="Vazir" w:hint="cs"/>
+                <w:b/>
+                <w:bCs/>
+                <w:noProof/>
+                <w:rtl/>
+                <w:lang w:bidi="fa-IR"/>
+              </w:rPr>
+              <w:t>ی</w:t>
+            </w:r>
+            <w:r>
+              <w:rPr>
+                <w:rStyle w:val="Hyperlink"/>
+                <w:rFonts w:ascii="Vazir" w:hAnsi="Vazir" w:cs="Vazir"/>
+                <w:b/>
+                <w:bCs/>
+                <w:noProof/>
+                <w:rtl/>
+                <w:lang w:bidi="fa-IR"/>
+              </w:rPr>
+              <w:t xml:space="preserve"> قبل</w:t>
+            </w:r>
+            <w:r>
+              <w:rPr>
+                <w:rStyle w:val="Hyperlink"/>
+                <w:rFonts w:ascii="Vazir" w:hAnsi="Vazir" w:cs="Vazir" w:hint="cs"/>
+                <w:b/>
+                <w:bCs/>
+                <w:noProof/>
+                <w:rtl/>
+                <w:lang w:bidi="fa-IR"/>
+              </w:rPr>
+              <w:t>ی</w:t>
+            </w:r>
+            <w:r>
+              <w:rPr>
+                <w:rStyle w:val="Hyperlink"/>
+                <w:rFonts w:ascii="Vazir" w:hAnsi="Vazir" w:cs="Vazir"/>
+                <w:b/>
+                <w:bCs/>
+                <w:noProof/>
+                <w:rtl/>
+                <w:lang w:bidi="fa-IR"/>
+              </w:rPr>
+              <w:t xml:space="preserve"> عروق</w:t>
+            </w:r>
+            <w:r>
+              <w:rPr>
+                <w:rStyle w:val="Hyperlink"/>
+                <w:rFonts w:ascii="Vazir" w:hAnsi="Vazir" w:cs="Vazir" w:hint="cs"/>
+                <w:b/>
+                <w:bCs/>
+                <w:noProof/>
+                <w:rtl/>
+                <w:lang w:bidi="fa-IR"/>
+              </w:rPr>
+              <w:t>ی</w:t>
+            </w:r>
+            <w:r>
+              <w:rPr>
+                <w:rStyle w:val="Hyperlink"/>
+                <w:rFonts w:ascii="Vazir" w:hAnsi="Vazir" w:cs="Vazir"/>
+                <w:b/>
+                <w:bCs/>
+                <w:noProof/>
+                <w:rtl/>
+                <w:lang w:bidi="fa-IR"/>
+              </w:rPr>
+              <w:t>:</w:t>
+            </w:r>
+            <w:r>
+              <w:rPr>
+                <w:noProof/>
+                <w:webHidden/>
+              </w:rPr>
+              <w:tab/>
+            </w:r>
+            <w:r>
+              <w:rPr>
+                <w:noProof/>
+                <w:webHidden/>
+              </w:rPr>
+              <w:fldChar w:fldCharType="begin"/>
+            </w:r>
+            <w:r>
+              <w:rPr>
+                <w:noProof/>
+                <w:webHidden/>
+              </w:rPr>
+              <w:instrText xml:space="preserve"> PAGEREF _Toc54768292 \h </w:instrText>
+            </w:r>
+            <w:r>
+              <w:rPr>
+                <w:noProof/>
+                <w:webHidden/>
+              </w:rPr>
+            </w:r>
+            <w:r>
+              <w:rPr>
+                <w:noProof/>
+                <w:webHidden/>
+              </w:rPr>
+              <w:fldChar w:fldCharType="separate"/>
+            </w:r>
+            <w:r>
+              <w:rPr>
+                <w:noProof/>
+                <w:webHidden/>
+              </w:rPr>
+              <w:t>2</w:t>
+            </w:r>
+            <w:r>
+              <w:rPr>
+                <w:noProof/>
+                <w:webHidden/>
+              </w:rPr>
+              <w:fldChar w:fldCharType="end"/>
+            </w:r>
+          </w:hyperlink>
+        </w:p>
+        <w:p>
+          <w:pPr>
+            <w:pStyle w:val="TOC3"/>
+            <w:tabs>
+              <w:tab w:val="right" w:leader="dot" w:pos="9350"/>
+            </w:tabs>
+            <w:bidi/>
+            <w:rPr>
+              <w:rFonts w:eastAsiaTheme="minorEastAsia"/>
+              <w:noProof/>
+            </w:rPr>
+          </w:pPr>
+          <w:hyperlink w:anchor="_Toc54768293" w:history="1">
+            <w:r>
+              <w:rPr>
+                <w:rStyle w:val="Hyperlink"/>
+                <w:rFonts w:ascii="Vazir" w:hAnsi="Vazir" w:cs="Vazir"/>
+                <w:b/>
+                <w:bCs/>
+                <w:noProof/>
+                <w:rtl/>
+                <w:lang w:bidi="fa-IR"/>
+              </w:rPr>
+              <w:t>تست کوپر:</w:t>
+            </w:r>
+            <w:r>
+              <w:rPr>
+                <w:noProof/>
+                <w:webHidden/>
+              </w:rPr>
+              <w:tab/>
+            </w:r>
+            <w:r>
+              <w:rPr>
+                <w:noProof/>
+                <w:webHidden/>
+              </w:rPr>
+              <w:fldChar w:fldCharType="begin"/>
+            </w:r>
+            <w:r>
+              <w:rPr>
+                <w:noProof/>
+                <w:webHidden/>
+              </w:rPr>
+              <w:instrText xml:space="preserve"> PAGEREF _Toc54768293 \h </w:instrText>
+            </w:r>
+            <w:r>
+              <w:rPr>
+                <w:noProof/>
+                <w:webHidden/>
+              </w:rPr>
+            </w:r>
+            <w:r>
+              <w:rPr>
+                <w:noProof/>
+                <w:webHidden/>
+              </w:rPr>
+              <w:fldChar w:fldCharType="separate"/>
+            </w:r>
+            <w:r>
+              <w:rPr>
+                <w:noProof/>
+                <w:webHidden/>
+              </w:rPr>
+              <w:t>3</w:t>
+            </w:r>
+            <w:r>
+              <w:rPr>
+                <w:noProof/>
+                <w:webHidden/>
+              </w:rPr>
+              <w:fldChar w:fldCharType="end"/>
+            </w:r>
+          </w:hyperlink>
+        </w:p>
+        <w:p>
+          <w:pPr>
+            <w:pStyle w:val="TOC1"/>
+            <w:rPr>
+              <w:rFonts w:eastAsiaTheme="minorEastAsia"/>
+              <w:noProof/>
+            </w:rPr>
+          </w:pPr>
+          <w:hyperlink w:anchor="_Toc54768294" w:history="1">
+            <w:r>
+              <w:rPr>
+                <w:rStyle w:val="Hyperlink"/>
+                <w:rFonts w:ascii="Vazir" w:hAnsi="Vazir" w:cs="Vazir"/>
+                <w:b/>
+                <w:bCs/>
+                <w:noProof/>
+                <w:rtl/>
+                <w:lang w:bidi="fa-IR"/>
+              </w:rPr>
+              <w:t>قدرت عضلان</w:t>
+            </w:r>
+            <w:r>
+              <w:rPr>
+                <w:rStyle w:val="Hyperlink"/>
+                <w:rFonts w:ascii="Vazir" w:hAnsi="Vazir" w:cs="Vazir" w:hint="cs"/>
+                <w:b/>
+                <w:bCs/>
+                <w:noProof/>
+                <w:rtl/>
+                <w:lang w:bidi="fa-IR"/>
+              </w:rPr>
+              <w:t>ی</w:t>
+            </w:r>
+            <w:r>
+              <w:rPr>
+                <w:rStyle w:val="Hyperlink"/>
+                <w:rFonts w:ascii="Vazir" w:hAnsi="Vazir" w:cs="Vazir"/>
+                <w:b/>
+                <w:bCs/>
+                <w:noProof/>
+                <w:rtl/>
+                <w:lang w:bidi="fa-IR"/>
+              </w:rPr>
+              <w:t xml:space="preserve"> و آزمون ها</w:t>
+            </w:r>
+            <w:r>
+              <w:rPr>
+                <w:rStyle w:val="Hyperlink"/>
+                <w:rFonts w:ascii="Vazir" w:hAnsi="Vazir" w:cs="Vazir" w:hint="cs"/>
+                <w:b/>
+                <w:bCs/>
+                <w:noProof/>
+                <w:rtl/>
+                <w:lang w:bidi="fa-IR"/>
+              </w:rPr>
+              <w:t>ی</w:t>
+            </w:r>
+            <w:r>
+              <w:rPr>
+                <w:rStyle w:val="Hyperlink"/>
+                <w:rFonts w:ascii="Vazir" w:hAnsi="Vazir" w:cs="Vazir"/>
+                <w:b/>
+                <w:bCs/>
+                <w:noProof/>
+                <w:rtl/>
+                <w:lang w:bidi="fa-IR"/>
+              </w:rPr>
+              <w:t xml:space="preserve"> مرتبط به آن</w:t>
+            </w:r>
+            <w:r>
+              <w:rPr>
+                <w:noProof/>
+                <w:webHidden/>
+              </w:rPr>
+              <w:tab/>
+            </w:r>
+            <w:r>
+              <w:rPr>
+                <w:noProof/>
+                <w:webHidden/>
+              </w:rPr>
+              <w:fldChar w:fldCharType="begin"/>
+            </w:r>
+            <w:r>
+              <w:rPr>
+                <w:noProof/>
+                <w:webHidden/>
+              </w:rPr>
+              <w:instrText xml:space="preserve"> PAGEREF _Toc54768294 \h </w:instrText>
+            </w:r>
+            <w:r>
+              <w:rPr>
+                <w:noProof/>
+                <w:webHidden/>
+              </w:rPr>
+            </w:r>
+            <w:r>
+              <w:rPr>
+                <w:noProof/>
+                <w:webHidden/>
+              </w:rPr>
+              <w:fldChar w:fldCharType="separate"/>
+            </w:r>
+            <w:r>
+              <w:rPr>
+                <w:noProof/>
+                <w:webHidden/>
+              </w:rPr>
+              <w:t>4</w:t>
+            </w:r>
+            <w:r>
+              <w:rPr>
+                <w:noProof/>
+                <w:webHidden/>
+              </w:rPr>
+              <w:fldChar w:fldCharType="end"/>
+            </w:r>
+          </w:hyperlink>
+        </w:p>
+        <w:p>
+          <w:pPr>
+            <w:pStyle w:val="TOC2"/>
+            <w:tabs>
+              <w:tab w:val="right" w:leader="dot" w:pos="9350"/>
+            </w:tabs>
+            <w:bidi/>
+            <w:rPr>
+              <w:rFonts w:eastAsiaTheme="minorEastAsia"/>
+              <w:noProof/>
+            </w:rPr>
+          </w:pPr>
+          <w:hyperlink w:anchor="_Toc54768295" w:history="1">
+            <w:r>
+              <w:rPr>
+                <w:rStyle w:val="Hyperlink"/>
+                <w:rFonts w:ascii="Vazir" w:hAnsi="Vazir" w:cs="Vazir"/>
+                <w:b/>
+                <w:bCs/>
+                <w:noProof/>
+                <w:rtl/>
+                <w:lang w:bidi="fa-IR"/>
+              </w:rPr>
+              <w:t>انواع انقباظ:</w:t>
+            </w:r>
+            <w:r>
+              <w:rPr>
+                <w:noProof/>
+                <w:webHidden/>
+              </w:rPr>
+              <w:tab/>
+            </w:r>
+            <w:r>
+              <w:rPr>
+                <w:noProof/>
+                <w:webHidden/>
+              </w:rPr>
+              <w:fldChar w:fldCharType="begin"/>
+            </w:r>
+            <w:r>
+              <w:rPr>
+                <w:noProof/>
+                <w:webHidden/>
+              </w:rPr>
+              <w:instrText xml:space="preserve"> PAGEREF _Toc54768295 \h </w:instrText>
+            </w:r>
+            <w:r>
+              <w:rPr>
+                <w:noProof/>
+                <w:webHidden/>
+              </w:rPr>
+            </w:r>
+            <w:r>
+              <w:rPr>
+                <w:noProof/>
+                <w:webHidden/>
+              </w:rPr>
+              <w:fldChar w:fldCharType="separate"/>
+            </w:r>
+            <w:r>
+              <w:rPr>
+                <w:noProof/>
+                <w:webHidden/>
+              </w:rPr>
+              <w:t>4</w:t>
+            </w:r>
+            <w:r>
+              <w:rPr>
+                <w:noProof/>
+                <w:webHidden/>
+              </w:rPr>
+              <w:fldChar w:fldCharType="end"/>
+            </w:r>
+          </w:hyperlink>
+        </w:p>
+        <w:p>
+          <w:pPr>
+            <w:pStyle w:val="TOC3"/>
+            <w:tabs>
+              <w:tab w:val="right" w:leader="dot" w:pos="9350"/>
+            </w:tabs>
+            <w:bidi/>
+            <w:rPr>
+              <w:rFonts w:eastAsiaTheme="minorEastAsia"/>
+              <w:noProof/>
+            </w:rPr>
+          </w:pPr>
+          <w:hyperlink w:anchor="_Toc54768296" w:history="1">
+            <w:r>
+              <w:rPr>
+                <w:rStyle w:val="Hyperlink"/>
+                <w:rFonts w:ascii="Vazir" w:hAnsi="Vazir" w:cs="Vazir"/>
+                <w:b/>
+                <w:bCs/>
+                <w:noProof/>
+                <w:rtl/>
+                <w:lang w:bidi="fa-IR"/>
+              </w:rPr>
+              <w:t>انقباظ ا</w:t>
+            </w:r>
+            <w:r>
+              <w:rPr>
+                <w:rStyle w:val="Hyperlink"/>
+                <w:rFonts w:ascii="Vazir" w:hAnsi="Vazir" w:cs="Vazir" w:hint="cs"/>
+                <w:b/>
+                <w:bCs/>
+                <w:noProof/>
+                <w:rtl/>
+                <w:lang w:bidi="fa-IR"/>
+              </w:rPr>
+              <w:t>ی</w:t>
+            </w:r>
+            <w:r>
+              <w:rPr>
+                <w:rStyle w:val="Hyperlink"/>
+                <w:rFonts w:ascii="Vazir" w:hAnsi="Vazir" w:cs="Vazir" w:hint="eastAsia"/>
+                <w:b/>
+                <w:bCs/>
+                <w:noProof/>
+                <w:rtl/>
+                <w:lang w:bidi="fa-IR"/>
+              </w:rPr>
+              <w:t>ستا</w:t>
+            </w:r>
+            <w:r>
+              <w:rPr>
+                <w:rStyle w:val="Hyperlink"/>
+                <w:rFonts w:ascii="Vazir" w:hAnsi="Vazir" w:cs="Vazir"/>
+                <w:b/>
+                <w:bCs/>
+                <w:noProof/>
+                <w:rtl/>
+                <w:lang w:bidi="fa-IR"/>
+              </w:rPr>
+              <w:t xml:space="preserve"> </w:t>
+            </w:r>
+            <w:r>
+              <w:rPr>
+                <w:rStyle w:val="Hyperlink"/>
+                <w:rFonts w:ascii="Vazir" w:hAnsi="Vazir" w:cs="Vazir" w:hint="cs"/>
+                <w:b/>
+                <w:bCs/>
+                <w:noProof/>
+                <w:rtl/>
+                <w:lang w:bidi="fa-IR"/>
+              </w:rPr>
+              <w:t>ی</w:t>
+            </w:r>
+            <w:r>
+              <w:rPr>
+                <w:rStyle w:val="Hyperlink"/>
+                <w:rFonts w:ascii="Vazir" w:hAnsi="Vazir" w:cs="Vazir" w:hint="eastAsia"/>
+                <w:b/>
+                <w:bCs/>
+                <w:noProof/>
+                <w:rtl/>
+                <w:lang w:bidi="fa-IR"/>
+              </w:rPr>
+              <w:t>ا</w:t>
+            </w:r>
+            <w:r>
+              <w:rPr>
+                <w:rStyle w:val="Hyperlink"/>
+                <w:rFonts w:ascii="Vazir" w:hAnsi="Vazir" w:cs="Vazir"/>
+                <w:b/>
+                <w:bCs/>
+                <w:noProof/>
+                <w:rtl/>
+                <w:lang w:bidi="fa-IR"/>
+              </w:rPr>
+              <w:t xml:space="preserve"> انقباظ ا</w:t>
+            </w:r>
+            <w:r>
+              <w:rPr>
+                <w:rStyle w:val="Hyperlink"/>
+                <w:rFonts w:ascii="Vazir" w:hAnsi="Vazir" w:cs="Vazir" w:hint="cs"/>
+                <w:b/>
+                <w:bCs/>
+                <w:noProof/>
+                <w:rtl/>
+                <w:lang w:bidi="fa-IR"/>
+              </w:rPr>
+              <w:t>ی</w:t>
+            </w:r>
+            <w:r>
+              <w:rPr>
+                <w:rStyle w:val="Hyperlink"/>
+                <w:rFonts w:ascii="Vazir" w:hAnsi="Vazir" w:cs="Vazir" w:hint="eastAsia"/>
+                <w:b/>
+                <w:bCs/>
+                <w:noProof/>
+                <w:rtl/>
+                <w:lang w:bidi="fa-IR"/>
+              </w:rPr>
+              <w:t>زومتر</w:t>
+            </w:r>
+            <w:r>
+              <w:rPr>
+                <w:rStyle w:val="Hyperlink"/>
+                <w:rFonts w:ascii="Vazir" w:hAnsi="Vazir" w:cs="Vazir" w:hint="cs"/>
+                <w:b/>
+                <w:bCs/>
+                <w:noProof/>
+                <w:rtl/>
+                <w:lang w:bidi="fa-IR"/>
+              </w:rPr>
+              <w:t>ی</w:t>
+            </w:r>
+            <w:r>
+              <w:rPr>
+                <w:rStyle w:val="Hyperlink"/>
+                <w:rFonts w:ascii="Vazir" w:hAnsi="Vazir" w:cs="Vazir" w:hint="eastAsia"/>
+                <w:b/>
+                <w:bCs/>
+                <w:noProof/>
+                <w:rtl/>
+                <w:lang w:bidi="fa-IR"/>
+              </w:rPr>
+              <w:t>ک</w:t>
+            </w:r>
+            <w:r>
+              <w:rPr>
+                <w:rStyle w:val="Hyperlink"/>
+                <w:rFonts w:ascii="Vazir" w:hAnsi="Vazir" w:cs="Vazir"/>
+                <w:b/>
+                <w:bCs/>
+                <w:noProof/>
+                <w:rtl/>
+                <w:lang w:bidi="fa-IR"/>
+              </w:rPr>
+              <w:t xml:space="preserve"> عضله است</w:t>
+            </w:r>
+            <w:r>
+              <w:rPr>
+                <w:noProof/>
+                <w:webHidden/>
+              </w:rPr>
+              <w:tab/>
+            </w:r>
+            <w:r>
+              <w:rPr>
+                <w:noProof/>
+                <w:webHidden/>
+              </w:rPr>
+              <w:fldChar w:fldCharType="begin"/>
+            </w:r>
+            <w:r>
+              <w:rPr>
+                <w:noProof/>
+                <w:webHidden/>
+              </w:rPr>
+              <w:instrText xml:space="preserve"> PAGEREF _Toc54768296 \h </w:instrText>
+            </w:r>
+            <w:r>
+              <w:rPr>
+                <w:noProof/>
+                <w:webHidden/>
+              </w:rPr>
+            </w:r>
+            <w:r>
+              <w:rPr>
+                <w:noProof/>
+                <w:webHidden/>
+              </w:rPr>
+              <w:fldChar w:fldCharType="separate"/>
+            </w:r>
+            <w:r>
+              <w:rPr>
+                <w:noProof/>
+                <w:webHidden/>
+              </w:rPr>
+              <w:t>4</w:t>
+            </w:r>
+            <w:r>
+              <w:rPr>
+                <w:noProof/>
+                <w:webHidden/>
+              </w:rPr>
+              <w:fldChar w:fldCharType="end"/>
+            </w:r>
+          </w:hyperlink>
+        </w:p>
+        <w:p>
+          <w:pPr>
+            <w:pStyle w:val="TOC3"/>
+            <w:tabs>
+              <w:tab w:val="right" w:leader="dot" w:pos="9350"/>
+            </w:tabs>
+            <w:bidi/>
+            <w:rPr>
+              <w:rFonts w:eastAsiaTheme="minorEastAsia"/>
+              <w:noProof/>
+            </w:rPr>
+          </w:pPr>
+          <w:hyperlink w:anchor="_Toc54768297" w:history="1">
+            <w:r>
+              <w:rPr>
+                <w:rStyle w:val="Hyperlink"/>
+                <w:rFonts w:ascii="Vazir" w:hAnsi="Vazir" w:cs="Vazir"/>
+                <w:b/>
+                <w:bCs/>
+                <w:noProof/>
+                <w:rtl/>
+                <w:lang w:bidi="fa-IR"/>
+              </w:rPr>
+              <w:t>انقباظ پو</w:t>
+            </w:r>
+            <w:r>
+              <w:rPr>
+                <w:rStyle w:val="Hyperlink"/>
+                <w:rFonts w:ascii="Vazir" w:hAnsi="Vazir" w:cs="Vazir" w:hint="cs"/>
+                <w:b/>
+                <w:bCs/>
+                <w:noProof/>
+                <w:rtl/>
+                <w:lang w:bidi="fa-IR"/>
+              </w:rPr>
+              <w:t>ی</w:t>
+            </w:r>
+            <w:r>
+              <w:rPr>
+                <w:rStyle w:val="Hyperlink"/>
+                <w:rFonts w:ascii="Vazir" w:hAnsi="Vazir" w:cs="Vazir" w:hint="eastAsia"/>
+                <w:b/>
+                <w:bCs/>
+                <w:noProof/>
+                <w:rtl/>
+                <w:lang w:bidi="fa-IR"/>
+              </w:rPr>
+              <w:t>ا</w:t>
+            </w:r>
+            <w:r>
+              <w:rPr>
+                <w:rStyle w:val="Hyperlink"/>
+                <w:rFonts w:ascii="Vazir" w:hAnsi="Vazir" w:cs="Vazir"/>
+                <w:b/>
+                <w:bCs/>
+                <w:noProof/>
+                <w:rtl/>
+                <w:lang w:bidi="fa-IR"/>
+              </w:rPr>
+              <w:t xml:space="preserve"> </w:t>
+            </w:r>
+            <w:r>
+              <w:rPr>
+                <w:rStyle w:val="Hyperlink"/>
+                <w:rFonts w:ascii="Vazir" w:hAnsi="Vazir" w:cs="Vazir" w:hint="cs"/>
+                <w:b/>
+                <w:bCs/>
+                <w:noProof/>
+                <w:rtl/>
+                <w:lang w:bidi="fa-IR"/>
+              </w:rPr>
+              <w:t>ی</w:t>
+            </w:r>
+            <w:r>
+              <w:rPr>
+                <w:rStyle w:val="Hyperlink"/>
+                <w:rFonts w:ascii="Vazir" w:hAnsi="Vazir" w:cs="Vazir" w:hint="eastAsia"/>
+                <w:b/>
+                <w:bCs/>
+                <w:noProof/>
+                <w:rtl/>
+                <w:lang w:bidi="fa-IR"/>
+              </w:rPr>
+              <w:t>ا</w:t>
+            </w:r>
+            <w:r>
+              <w:rPr>
+                <w:rStyle w:val="Hyperlink"/>
+                <w:rFonts w:ascii="Vazir" w:hAnsi="Vazir" w:cs="Vazir"/>
+                <w:b/>
+                <w:bCs/>
+                <w:noProof/>
+                <w:rtl/>
+                <w:lang w:bidi="fa-IR"/>
+              </w:rPr>
+              <w:t xml:space="preserve"> انقباظ استات</w:t>
+            </w:r>
+            <w:r>
+              <w:rPr>
+                <w:rStyle w:val="Hyperlink"/>
+                <w:rFonts w:ascii="Vazir" w:hAnsi="Vazir" w:cs="Vazir" w:hint="cs"/>
+                <w:b/>
+                <w:bCs/>
+                <w:noProof/>
+                <w:rtl/>
+                <w:lang w:bidi="fa-IR"/>
+              </w:rPr>
+              <w:t>ی</w:t>
+            </w:r>
+            <w:r>
+              <w:rPr>
+                <w:rStyle w:val="Hyperlink"/>
+                <w:rFonts w:ascii="Vazir" w:hAnsi="Vazir" w:cs="Vazir" w:hint="eastAsia"/>
+                <w:b/>
+                <w:bCs/>
+                <w:noProof/>
+                <w:rtl/>
+                <w:lang w:bidi="fa-IR"/>
+              </w:rPr>
+              <w:t>ک</w:t>
+            </w:r>
+            <w:r>
+              <w:rPr>
+                <w:rStyle w:val="Hyperlink"/>
+                <w:rFonts w:ascii="Vazir" w:hAnsi="Vazir" w:cs="Vazir"/>
+                <w:b/>
+                <w:bCs/>
+                <w:noProof/>
+                <w:rtl/>
+                <w:lang w:bidi="fa-IR"/>
+              </w:rPr>
+              <w:t xml:space="preserve"> </w:t>
+            </w:r>
+            <w:r>
+              <w:rPr>
+                <w:rStyle w:val="Hyperlink"/>
+                <w:rFonts w:ascii="Vazir" w:hAnsi="Vazir" w:cs="Vazir" w:hint="cs"/>
+                <w:b/>
+                <w:bCs/>
+                <w:noProof/>
+                <w:rtl/>
+                <w:lang w:bidi="fa-IR"/>
+              </w:rPr>
+              <w:t>ی</w:t>
+            </w:r>
+            <w:r>
+              <w:rPr>
+                <w:rStyle w:val="Hyperlink"/>
+                <w:rFonts w:ascii="Vazir" w:hAnsi="Vazir" w:cs="Vazir" w:hint="eastAsia"/>
+                <w:b/>
+                <w:bCs/>
+                <w:noProof/>
+                <w:rtl/>
+                <w:lang w:bidi="fa-IR"/>
+              </w:rPr>
+              <w:t>ا</w:t>
+            </w:r>
+            <w:r>
+              <w:rPr>
+                <w:rStyle w:val="Hyperlink"/>
+                <w:rFonts w:ascii="Vazir" w:hAnsi="Vazir" w:cs="Vazir"/>
+                <w:b/>
+                <w:bCs/>
+                <w:noProof/>
+                <w:rtl/>
+                <w:lang w:bidi="fa-IR"/>
+              </w:rPr>
+              <w:t xml:space="preserve"> ا</w:t>
+            </w:r>
+            <w:r>
+              <w:rPr>
+                <w:rStyle w:val="Hyperlink"/>
+                <w:rFonts w:ascii="Vazir" w:hAnsi="Vazir" w:cs="Vazir" w:hint="cs"/>
+                <w:b/>
+                <w:bCs/>
+                <w:noProof/>
+                <w:rtl/>
+                <w:lang w:bidi="fa-IR"/>
+              </w:rPr>
+              <w:t>ی</w:t>
+            </w:r>
+            <w:r>
+              <w:rPr>
+                <w:rStyle w:val="Hyperlink"/>
+                <w:rFonts w:ascii="Vazir" w:hAnsi="Vazir" w:cs="Vazir"/>
+                <w:b/>
+                <w:bCs/>
+                <w:noProof/>
+                <w:rtl/>
+                <w:lang w:bidi="fa-IR"/>
+              </w:rPr>
+              <w:t>زوتون</w:t>
+            </w:r>
+            <w:r>
+              <w:rPr>
+                <w:rStyle w:val="Hyperlink"/>
+                <w:rFonts w:ascii="Vazir" w:hAnsi="Vazir" w:cs="Vazir" w:hint="cs"/>
+                <w:b/>
+                <w:bCs/>
+                <w:noProof/>
+                <w:rtl/>
+                <w:lang w:bidi="fa-IR"/>
+              </w:rPr>
+              <w:t>ی</w:t>
+            </w:r>
+            <w:r>
+              <w:rPr>
+                <w:rStyle w:val="Hyperlink"/>
+                <w:rFonts w:ascii="Vazir" w:hAnsi="Vazir" w:cs="Vazir" w:hint="eastAsia"/>
+                <w:b/>
+                <w:bCs/>
+                <w:noProof/>
+                <w:rtl/>
+                <w:lang w:bidi="fa-IR"/>
+              </w:rPr>
+              <w:t>ک</w:t>
+            </w:r>
+            <w:r>
+              <w:rPr>
+                <w:rStyle w:val="Hyperlink"/>
+                <w:rFonts w:ascii="Vazir" w:hAnsi="Vazir" w:cs="Vazir"/>
+                <w:b/>
+                <w:bCs/>
+                <w:noProof/>
+                <w:rtl/>
+                <w:lang w:bidi="fa-IR"/>
+              </w:rPr>
+              <w:t xml:space="preserve"> است</w:t>
+            </w:r>
+            <w:r>
+              <w:rPr>
+                <w:rStyle w:val="Hyperlink"/>
+                <w:rFonts w:ascii="Vazir" w:hAnsi="Vazir" w:cs="Vazir"/>
+                <w:noProof/>
+                <w:rtl/>
+                <w:lang w:bidi="fa-IR"/>
+              </w:rPr>
+              <w:t>،</w:t>
+            </w:r>
+            <w:r>
+              <w:rPr>
+                <w:noProof/>
+                <w:webHidden/>
+              </w:rPr>
+              <w:tab/>
+            </w:r>
+            <w:r>
+              <w:rPr>
+                <w:noProof/>
+                <w:webHidden/>
+              </w:rPr>
+              <w:fldChar w:fldCharType="begin"/>
+            </w:r>
+            <w:r>
+              <w:rPr>
+                <w:noProof/>
+                <w:webHidden/>
+              </w:rPr>
+              <w:instrText xml:space="preserve"> PAGEREF _Toc54768297 \h </w:instrText>
+            </w:r>
+            <w:r>
+              <w:rPr>
+                <w:noProof/>
+                <w:webHidden/>
+              </w:rPr>
+            </w:r>
+            <w:r>
+              <w:rPr>
+                <w:noProof/>
+                <w:webHidden/>
+              </w:rPr>
+              <w:fldChar w:fldCharType="separate"/>
+            </w:r>
+            <w:r>
+              <w:rPr>
+                <w:noProof/>
+                <w:webHidden/>
+              </w:rPr>
+              <w:t>4</w:t>
+            </w:r>
+            <w:r>
+              <w:rPr>
+                <w:noProof/>
+                <w:webHidden/>
+              </w:rPr>
+              <w:fldChar w:fldCharType="end"/>
+            </w:r>
+          </w:hyperlink>
+        </w:p>
+        <w:p>
+          <w:pPr>
+            <w:pStyle w:val="TOC2"/>
+            <w:tabs>
+              <w:tab w:val="right" w:leader="dot" w:pos="9350"/>
+            </w:tabs>
+            <w:bidi/>
+            <w:rPr>
+              <w:rFonts w:eastAsiaTheme="minorEastAsia"/>
+              <w:noProof/>
+            </w:rPr>
+          </w:pPr>
+          <w:hyperlink w:anchor="_Toc54768298" w:history="1">
+            <w:r>
+              <w:rPr>
+                <w:rStyle w:val="Hyperlink"/>
+                <w:rFonts w:ascii="Vazir" w:hAnsi="Vazir" w:cs="Vazir"/>
+                <w:b/>
+                <w:bCs/>
+                <w:noProof/>
+                <w:rtl/>
+                <w:lang w:bidi="fa-IR"/>
+              </w:rPr>
+              <w:t>انقباظ دو حالت دارد:</w:t>
+            </w:r>
+            <w:r>
+              <w:rPr>
+                <w:noProof/>
+                <w:webHidden/>
+              </w:rPr>
+              <w:tab/>
+            </w:r>
+            <w:r>
+              <w:rPr>
+                <w:noProof/>
+                <w:webHidden/>
+              </w:rPr>
+              <w:fldChar w:fldCharType="begin"/>
+            </w:r>
+            <w:r>
+              <w:rPr>
+                <w:noProof/>
+                <w:webHidden/>
+              </w:rPr>
+              <w:instrText xml:space="preserve"> PAGEREF _Toc54768298 \h </w:instrText>
+            </w:r>
+            <w:r>
+              <w:rPr>
+                <w:noProof/>
+                <w:webHidden/>
+              </w:rPr>
+            </w:r>
+            <w:r>
+              <w:rPr>
+                <w:noProof/>
+                <w:webHidden/>
+              </w:rPr>
+              <w:fldChar w:fldCharType="separate"/>
+            </w:r>
+            <w:r>
+              <w:rPr>
+                <w:noProof/>
+                <w:webHidden/>
+              </w:rPr>
+              <w:t>5</w:t>
+            </w:r>
+            <w:r>
+              <w:rPr>
+                <w:noProof/>
+                <w:webHidden/>
+              </w:rPr>
+              <w:fldChar w:fldCharType="end"/>
+            </w:r>
+          </w:hyperlink>
+        </w:p>
+        <w:p>
+          <w:pPr>
+            <w:pStyle w:val="TOC3"/>
+            <w:tabs>
+              <w:tab w:val="right" w:leader="dot" w:pos="9350"/>
+            </w:tabs>
+            <w:bidi/>
+            <w:rPr>
+              <w:rFonts w:eastAsiaTheme="minorEastAsia"/>
+              <w:noProof/>
+            </w:rPr>
+          </w:pPr>
+          <w:hyperlink w:anchor="_Toc54768299" w:history="1">
+            <w:r>
+              <w:rPr>
+                <w:rStyle w:val="Hyperlink"/>
+                <w:rFonts w:ascii="Vazir" w:hAnsi="Vazir" w:cs="Vazir"/>
+                <w:b/>
+                <w:bCs/>
+                <w:noProof/>
+                <w:rtl/>
+                <w:lang w:bidi="fa-IR"/>
+              </w:rPr>
+              <w:t>انقباظ کانسنتر</w:t>
+            </w:r>
+            <w:r>
+              <w:rPr>
+                <w:rStyle w:val="Hyperlink"/>
+                <w:rFonts w:ascii="Vazir" w:hAnsi="Vazir" w:cs="Vazir" w:hint="cs"/>
+                <w:b/>
+                <w:bCs/>
+                <w:noProof/>
+                <w:rtl/>
+                <w:lang w:bidi="fa-IR"/>
+              </w:rPr>
+              <w:t>ی</w:t>
+            </w:r>
+            <w:r>
+              <w:rPr>
+                <w:rStyle w:val="Hyperlink"/>
+                <w:rFonts w:ascii="Vazir" w:hAnsi="Vazir" w:cs="Vazir" w:hint="eastAsia"/>
+                <w:b/>
+                <w:bCs/>
+                <w:noProof/>
+                <w:rtl/>
+                <w:lang w:bidi="fa-IR"/>
+              </w:rPr>
+              <w:t>ک</w:t>
+            </w:r>
+            <w:r>
+              <w:rPr>
+                <w:rStyle w:val="Hyperlink"/>
+                <w:rFonts w:ascii="Vazir" w:hAnsi="Vazir" w:cs="Vazir"/>
+                <w:b/>
+                <w:bCs/>
+                <w:noProof/>
+                <w:rtl/>
+                <w:lang w:bidi="fa-IR"/>
+              </w:rPr>
+              <w:t xml:space="preserve"> </w:t>
+            </w:r>
+            <w:r>
+              <w:rPr>
+                <w:rStyle w:val="Hyperlink"/>
+                <w:rFonts w:ascii="Vazir" w:hAnsi="Vazir" w:cs="Vazir" w:hint="cs"/>
+                <w:b/>
+                <w:bCs/>
+                <w:noProof/>
+                <w:rtl/>
+                <w:lang w:bidi="fa-IR"/>
+              </w:rPr>
+              <w:t>ی</w:t>
+            </w:r>
+            <w:r>
+              <w:rPr>
+                <w:rStyle w:val="Hyperlink"/>
+                <w:rFonts w:ascii="Vazir" w:hAnsi="Vazir" w:cs="Vazir" w:hint="eastAsia"/>
+                <w:b/>
+                <w:bCs/>
+                <w:noProof/>
+                <w:rtl/>
+                <w:lang w:bidi="fa-IR"/>
+              </w:rPr>
+              <w:t>ا</w:t>
+            </w:r>
+            <w:r>
+              <w:rPr>
+                <w:rStyle w:val="Hyperlink"/>
+                <w:rFonts w:ascii="Vazir" w:hAnsi="Vazir" w:cs="Vazir"/>
+                <w:b/>
+                <w:bCs/>
+                <w:noProof/>
+                <w:rtl/>
+                <w:lang w:bidi="fa-IR"/>
+              </w:rPr>
+              <w:t xml:space="preserve"> درون گرا</w:t>
+            </w:r>
+            <w:r>
+              <w:rPr>
+                <w:noProof/>
+                <w:webHidden/>
+              </w:rPr>
+              <w:tab/>
+            </w:r>
+            <w:r>
+              <w:rPr>
+                <w:noProof/>
+                <w:webHidden/>
+              </w:rPr>
+              <w:fldChar w:fldCharType="begin"/>
+            </w:r>
+            <w:r>
+              <w:rPr>
+                <w:noProof/>
+                <w:webHidden/>
+              </w:rPr>
+              <w:instrText xml:space="preserve"> PAGEREF _Toc54768299 \h </w:instrText>
+            </w:r>
+            <w:r>
+              <w:rPr>
+                <w:noProof/>
+                <w:webHidden/>
+              </w:rPr>
+            </w:r>
+            <w:r>
+              <w:rPr>
+                <w:noProof/>
+                <w:webHidden/>
+              </w:rPr>
+              <w:fldChar w:fldCharType="separate"/>
+            </w:r>
+            <w:r>
+              <w:rPr>
+                <w:noProof/>
+                <w:webHidden/>
+              </w:rPr>
+              <w:t>5</w:t>
+            </w:r>
+            <w:r>
+              <w:rPr>
+                <w:noProof/>
+                <w:webHidden/>
+              </w:rPr>
+              <w:fldChar w:fldCharType="end"/>
+            </w:r>
+          </w:hyperlink>
+        </w:p>
+        <w:p>
+          <w:pPr>
+            <w:pStyle w:val="TOC3"/>
+            <w:tabs>
+              <w:tab w:val="right" w:leader="dot" w:pos="9350"/>
+            </w:tabs>
+            <w:bidi/>
+            <w:rPr>
+              <w:rFonts w:eastAsiaTheme="minorEastAsia"/>
+              <w:noProof/>
+            </w:rPr>
+          </w:pPr>
+          <w:hyperlink w:anchor="_Toc54768300" w:history="1">
+            <w:r>
+              <w:rPr>
+                <w:rStyle w:val="Hyperlink"/>
+                <w:rFonts w:ascii="Vazir" w:hAnsi="Vazir" w:cs="Vazir"/>
+                <w:b/>
+                <w:bCs/>
+                <w:noProof/>
+                <w:rtl/>
+                <w:lang w:bidi="fa-IR"/>
+              </w:rPr>
+              <w:t>انقباظ اکسنتر</w:t>
+            </w:r>
+            <w:r>
+              <w:rPr>
+                <w:rStyle w:val="Hyperlink"/>
+                <w:rFonts w:ascii="Vazir" w:hAnsi="Vazir" w:cs="Vazir" w:hint="cs"/>
+                <w:b/>
+                <w:bCs/>
+                <w:noProof/>
+                <w:rtl/>
+                <w:lang w:bidi="fa-IR"/>
+              </w:rPr>
+              <w:t>ی</w:t>
+            </w:r>
+            <w:r>
+              <w:rPr>
+                <w:rStyle w:val="Hyperlink"/>
+                <w:rFonts w:ascii="Vazir" w:hAnsi="Vazir" w:cs="Vazir" w:hint="eastAsia"/>
+                <w:b/>
+                <w:bCs/>
+                <w:noProof/>
+                <w:rtl/>
+                <w:lang w:bidi="fa-IR"/>
+              </w:rPr>
+              <w:t>ک</w:t>
+            </w:r>
+            <w:r>
+              <w:rPr>
+                <w:rStyle w:val="Hyperlink"/>
+                <w:rFonts w:ascii="Vazir" w:hAnsi="Vazir" w:cs="Vazir"/>
+                <w:b/>
+                <w:bCs/>
+                <w:noProof/>
+                <w:rtl/>
+                <w:lang w:bidi="fa-IR"/>
+              </w:rPr>
+              <w:t xml:space="preserve"> </w:t>
+            </w:r>
+            <w:r>
+              <w:rPr>
+                <w:rStyle w:val="Hyperlink"/>
+                <w:rFonts w:ascii="Vazir" w:hAnsi="Vazir" w:cs="Vazir" w:hint="cs"/>
+                <w:b/>
+                <w:bCs/>
+                <w:noProof/>
+                <w:rtl/>
+                <w:lang w:bidi="fa-IR"/>
+              </w:rPr>
+              <w:t>ی</w:t>
+            </w:r>
+            <w:r>
+              <w:rPr>
+                <w:rStyle w:val="Hyperlink"/>
+                <w:rFonts w:ascii="Vazir" w:hAnsi="Vazir" w:cs="Vazir" w:hint="eastAsia"/>
+                <w:b/>
+                <w:bCs/>
+                <w:noProof/>
+                <w:rtl/>
+                <w:lang w:bidi="fa-IR"/>
+              </w:rPr>
+              <w:t>ا</w:t>
+            </w:r>
+            <w:r>
+              <w:rPr>
+                <w:rStyle w:val="Hyperlink"/>
+                <w:rFonts w:ascii="Vazir" w:hAnsi="Vazir" w:cs="Vazir"/>
+                <w:b/>
+                <w:bCs/>
+                <w:noProof/>
+                <w:rtl/>
+                <w:lang w:bidi="fa-IR"/>
+              </w:rPr>
+              <w:t xml:space="preserve"> ب</w:t>
+            </w:r>
+            <w:r>
+              <w:rPr>
+                <w:rStyle w:val="Hyperlink"/>
+                <w:rFonts w:ascii="Vazir" w:hAnsi="Vazir" w:cs="Vazir" w:hint="cs"/>
+                <w:b/>
+                <w:bCs/>
+                <w:noProof/>
+                <w:rtl/>
+                <w:lang w:bidi="fa-IR"/>
+              </w:rPr>
+              <w:t>ی</w:t>
+            </w:r>
+            <w:r>
+              <w:rPr>
+                <w:rStyle w:val="Hyperlink"/>
+                <w:rFonts w:ascii="Vazir" w:hAnsi="Vazir" w:cs="Vazir" w:hint="eastAsia"/>
+                <w:b/>
+                <w:bCs/>
+                <w:noProof/>
+                <w:rtl/>
+                <w:lang w:bidi="fa-IR"/>
+              </w:rPr>
+              <w:t>رون</w:t>
+            </w:r>
+            <w:r>
+              <w:rPr>
+                <w:rStyle w:val="Hyperlink"/>
+                <w:rFonts w:ascii="Vazir" w:hAnsi="Vazir" w:cs="Vazir"/>
+                <w:b/>
+                <w:bCs/>
+                <w:noProof/>
+                <w:rtl/>
+                <w:lang w:bidi="fa-IR"/>
+              </w:rPr>
+              <w:t xml:space="preserve"> گرا</w:t>
+            </w:r>
+            <w:r>
+              <w:rPr>
+                <w:noProof/>
+                <w:webHidden/>
+              </w:rPr>
+              <w:tab/>
+            </w:r>
+            <w:r>
+              <w:rPr>
+                <w:noProof/>
+                <w:webHidden/>
+              </w:rPr>
+              <w:fldChar w:fldCharType="begin"/>
+            </w:r>
+            <w:r>
+              <w:rPr>
+                <w:noProof/>
+                <w:webHidden/>
+              </w:rPr>
+              <w:instrText xml:space="preserve"> PAGEREF _Toc54768300 \h </w:instrText>
+            </w:r>
+            <w:r>
+              <w:rPr>
+                <w:noProof/>
+                <w:webHidden/>
+              </w:rPr>
+            </w:r>
+            <w:r>
+              <w:rPr>
+                <w:noProof/>
+                <w:webHidden/>
+              </w:rPr>
+              <w:fldChar w:fldCharType="separate"/>
+            </w:r>
+            <w:r>
+              <w:rPr>
+                <w:noProof/>
+                <w:webHidden/>
+              </w:rPr>
+              <w:t>5</w:t>
+            </w:r>
+            <w:r>
+              <w:rPr>
+                <w:noProof/>
+                <w:webHidden/>
+              </w:rPr>
+              <w:fldChar w:fldCharType="end"/>
+            </w:r>
+          </w:hyperlink>
+        </w:p>
+        <w:p>
+          <w:pPr>
+            <w:pStyle w:val="TOC3"/>
+            <w:tabs>
+              <w:tab w:val="right" w:leader="dot" w:pos="9350"/>
+            </w:tabs>
+            <w:bidi/>
+            <w:rPr>
+              <w:rFonts w:eastAsiaTheme="minorEastAsia"/>
+              <w:noProof/>
+            </w:rPr>
+          </w:pPr>
+          <w:hyperlink w:anchor="_Toc54768301" w:history="1">
+            <w:r>
+              <w:rPr>
+                <w:rStyle w:val="Hyperlink"/>
+                <w:rFonts w:ascii="Vazir" w:hAnsi="Vazir" w:cs="Vazir"/>
+                <w:b/>
+                <w:bCs/>
+                <w:noProof/>
+                <w:rtl/>
+                <w:lang w:bidi="fa-IR"/>
+              </w:rPr>
+              <w:t>انقباظ ترک</w:t>
+            </w:r>
+            <w:r>
+              <w:rPr>
+                <w:rStyle w:val="Hyperlink"/>
+                <w:rFonts w:ascii="Vazir" w:hAnsi="Vazir" w:cs="Vazir" w:hint="cs"/>
+                <w:b/>
+                <w:bCs/>
+                <w:noProof/>
+                <w:rtl/>
+                <w:lang w:bidi="fa-IR"/>
+              </w:rPr>
+              <w:t>ی</w:t>
+            </w:r>
+            <w:r>
+              <w:rPr>
+                <w:rStyle w:val="Hyperlink"/>
+                <w:rFonts w:ascii="Vazir" w:hAnsi="Vazir" w:cs="Vazir" w:hint="eastAsia"/>
+                <w:b/>
+                <w:bCs/>
+                <w:noProof/>
+                <w:rtl/>
+                <w:lang w:bidi="fa-IR"/>
+              </w:rPr>
+              <w:t>ب</w:t>
+            </w:r>
+            <w:r>
+              <w:rPr>
+                <w:rStyle w:val="Hyperlink"/>
+                <w:rFonts w:ascii="Vazir" w:hAnsi="Vazir" w:cs="Vazir" w:hint="cs"/>
+                <w:b/>
+                <w:bCs/>
+                <w:noProof/>
+                <w:rtl/>
+                <w:lang w:bidi="fa-IR"/>
+              </w:rPr>
+              <w:t>ی</w:t>
+            </w:r>
+            <w:r>
+              <w:rPr>
+                <w:rStyle w:val="Hyperlink"/>
+                <w:rFonts w:ascii="Vazir" w:hAnsi="Vazir" w:cs="Vazir"/>
+                <w:b/>
+                <w:bCs/>
+                <w:noProof/>
+                <w:rtl/>
+                <w:lang w:bidi="fa-IR"/>
+              </w:rPr>
+              <w:t xml:space="preserve"> </w:t>
+            </w:r>
+            <w:r>
+              <w:rPr>
+                <w:rStyle w:val="Hyperlink"/>
+                <w:rFonts w:ascii="Vazir" w:hAnsi="Vazir" w:cs="Vazir" w:hint="cs"/>
+                <w:b/>
+                <w:bCs/>
+                <w:noProof/>
+                <w:rtl/>
+                <w:lang w:bidi="fa-IR"/>
+              </w:rPr>
+              <w:t>ی</w:t>
+            </w:r>
+            <w:r>
+              <w:rPr>
+                <w:rStyle w:val="Hyperlink"/>
+                <w:rFonts w:ascii="Vazir" w:hAnsi="Vazir" w:cs="Vazir"/>
+                <w:b/>
+                <w:bCs/>
+                <w:noProof/>
+                <w:rtl/>
+                <w:lang w:bidi="fa-IR"/>
+              </w:rPr>
+              <w:t>ا ا</w:t>
+            </w:r>
+            <w:r>
+              <w:rPr>
+                <w:rStyle w:val="Hyperlink"/>
+                <w:rFonts w:ascii="Vazir" w:hAnsi="Vazir" w:cs="Vazir" w:hint="cs"/>
+                <w:b/>
+                <w:bCs/>
+                <w:noProof/>
+                <w:rtl/>
+                <w:lang w:bidi="fa-IR"/>
+              </w:rPr>
+              <w:t>ی</w:t>
+            </w:r>
+            <w:r>
+              <w:rPr>
+                <w:rStyle w:val="Hyperlink"/>
+                <w:rFonts w:ascii="Vazir" w:hAnsi="Vazir" w:cs="Vazir" w:hint="eastAsia"/>
+                <w:b/>
+                <w:bCs/>
+                <w:noProof/>
+                <w:rtl/>
+                <w:lang w:bidi="fa-IR"/>
+              </w:rPr>
+              <w:t>زوک</w:t>
+            </w:r>
+            <w:r>
+              <w:rPr>
+                <w:rStyle w:val="Hyperlink"/>
+                <w:rFonts w:ascii="Vazir" w:hAnsi="Vazir" w:cs="Vazir"/>
+                <w:b/>
+                <w:bCs/>
+                <w:noProof/>
+                <w:rtl/>
+                <w:lang w:bidi="fa-IR"/>
+              </w:rPr>
+              <w:t>نت</w:t>
+            </w:r>
+            <w:r>
+              <w:rPr>
+                <w:rStyle w:val="Hyperlink"/>
+                <w:rFonts w:ascii="Vazir" w:hAnsi="Vazir" w:cs="Vazir" w:hint="cs"/>
+                <w:b/>
+                <w:bCs/>
+                <w:noProof/>
+                <w:rtl/>
+                <w:lang w:bidi="fa-IR"/>
+              </w:rPr>
+              <w:t>ی</w:t>
+            </w:r>
+            <w:r>
+              <w:rPr>
+                <w:rStyle w:val="Hyperlink"/>
+                <w:rFonts w:ascii="Vazir" w:hAnsi="Vazir" w:cs="Vazir" w:hint="eastAsia"/>
+                <w:b/>
+                <w:bCs/>
+                <w:noProof/>
+                <w:rtl/>
+                <w:lang w:bidi="fa-IR"/>
+              </w:rPr>
+              <w:t>ک</w:t>
+            </w:r>
+            <w:r>
+              <w:rPr>
+                <w:noProof/>
+                <w:webHidden/>
+              </w:rPr>
+              <w:tab/>
+            </w:r>
+            <w:r>
+              <w:rPr>
+                <w:noProof/>
+                <w:webHidden/>
+              </w:rPr>
+              <w:fldChar w:fldCharType="begin"/>
+            </w:r>
+            <w:r>
+              <w:rPr>
+                <w:noProof/>
+                <w:webHidden/>
+              </w:rPr>
+              <w:instrText xml:space="preserve"> PAGEREF _Toc54768301 \h </w:instrText>
+            </w:r>
+            <w:r>
+              <w:rPr>
+                <w:noProof/>
+                <w:webHidden/>
+              </w:rPr>
+            </w:r>
+            <w:r>
+              <w:rPr>
+                <w:noProof/>
+                <w:webHidden/>
+              </w:rPr>
+              <w:fldChar w:fldCharType="separate"/>
+            </w:r>
+            <w:r>
+              <w:rPr>
+                <w:noProof/>
+                <w:webHidden/>
+              </w:rPr>
+              <w:t>5</w:t>
+            </w:r>
+            <w:r>
+              <w:rPr>
+                <w:noProof/>
+                <w:webHidden/>
+              </w:rPr>
+              <w:fldChar w:fldCharType="end"/>
+            </w:r>
+          </w:hyperlink>
+        </w:p>
+        <w:p>
+          <w:pPr>
+            <w:pStyle w:val="TOC2"/>
+            <w:tabs>
+              <w:tab w:val="right" w:leader="dot" w:pos="9350"/>
+            </w:tabs>
+            <w:bidi/>
+            <w:rPr>
+              <w:rFonts w:eastAsiaTheme="minorEastAsia"/>
+              <w:noProof/>
+            </w:rPr>
+          </w:pPr>
+          <w:hyperlink w:anchor="_Toc54768302" w:history="1">
+            <w:r>
+              <w:rPr>
+                <w:rStyle w:val="Hyperlink"/>
+                <w:rFonts w:ascii="Vazir" w:hAnsi="Vazir" w:cs="Vazir"/>
+                <w:b/>
+                <w:bCs/>
+                <w:noProof/>
+                <w:rtl/>
+                <w:lang w:bidi="fa-IR"/>
+              </w:rPr>
+              <w:t>اندازه گ</w:t>
+            </w:r>
+            <w:r>
+              <w:rPr>
+                <w:rStyle w:val="Hyperlink"/>
+                <w:rFonts w:ascii="Vazir" w:hAnsi="Vazir" w:cs="Vazir" w:hint="cs"/>
+                <w:b/>
+                <w:bCs/>
+                <w:noProof/>
+                <w:rtl/>
+                <w:lang w:bidi="fa-IR"/>
+              </w:rPr>
+              <w:t>ی</w:t>
+            </w:r>
+            <w:r>
+              <w:rPr>
+                <w:rStyle w:val="Hyperlink"/>
+                <w:rFonts w:ascii="Vazir" w:hAnsi="Vazir" w:cs="Vazir" w:hint="eastAsia"/>
+                <w:b/>
+                <w:bCs/>
+                <w:noProof/>
+                <w:rtl/>
+                <w:lang w:bidi="fa-IR"/>
+              </w:rPr>
+              <w:t>ر</w:t>
+            </w:r>
+            <w:r>
+              <w:rPr>
+                <w:rStyle w:val="Hyperlink"/>
+                <w:rFonts w:ascii="Vazir" w:hAnsi="Vazir" w:cs="Vazir" w:hint="cs"/>
+                <w:b/>
+                <w:bCs/>
+                <w:noProof/>
+                <w:rtl/>
+                <w:lang w:bidi="fa-IR"/>
+              </w:rPr>
+              <w:t>ی</w:t>
+            </w:r>
+            <w:r>
+              <w:rPr>
+                <w:rStyle w:val="Hyperlink"/>
+                <w:rFonts w:ascii="Vazir" w:hAnsi="Vazir" w:cs="Vazir"/>
+                <w:b/>
+                <w:bCs/>
+                <w:noProof/>
+                <w:rtl/>
+                <w:lang w:bidi="fa-IR"/>
+              </w:rPr>
+              <w:t xml:space="preserve"> قدرت عضلان</w:t>
+            </w:r>
+            <w:r>
+              <w:rPr>
+                <w:rStyle w:val="Hyperlink"/>
+                <w:rFonts w:ascii="Vazir" w:hAnsi="Vazir" w:cs="Vazir" w:hint="cs"/>
+                <w:b/>
+                <w:bCs/>
+                <w:noProof/>
+                <w:rtl/>
+                <w:lang w:bidi="fa-IR"/>
+              </w:rPr>
+              <w:t>ی</w:t>
+            </w:r>
+            <w:r>
+              <w:rPr>
+                <w:noProof/>
+                <w:webHidden/>
+              </w:rPr>
+              <w:tab/>
+            </w:r>
+            <w:r>
+              <w:rPr>
+                <w:noProof/>
+                <w:webHidden/>
+              </w:rPr>
+              <w:fldChar w:fldCharType="begin"/>
+            </w:r>
+            <w:r>
+              <w:rPr>
+                <w:noProof/>
+                <w:webHidden/>
+              </w:rPr>
+              <w:instrText xml:space="preserve"> PAGEREF _Toc54768302 \h </w:instrText>
+            </w:r>
+            <w:r>
+              <w:rPr>
+                <w:noProof/>
+                <w:webHidden/>
+              </w:rPr>
+            </w:r>
+            <w:r>
+              <w:rPr>
+                <w:noProof/>
+                <w:webHidden/>
+              </w:rPr>
+              <w:fldChar w:fldCharType="separate"/>
+            </w:r>
+            <w:r>
+              <w:rPr>
+                <w:noProof/>
+                <w:webHidden/>
+              </w:rPr>
+              <w:t>5</w:t>
+            </w:r>
+            <w:r>
+              <w:rPr>
+                <w:noProof/>
+                <w:webHidden/>
+              </w:rPr>
+              <w:fldChar w:fldCharType="end"/>
+            </w:r>
+          </w:hyperlink>
+        </w:p>
+        <w:p>
+          <w:pPr>
+            <w:pStyle w:val="TOC3"/>
+            <w:tabs>
+              <w:tab w:val="right" w:leader="dot" w:pos="9350"/>
+            </w:tabs>
+            <w:bidi/>
+            <w:rPr>
+              <w:rFonts w:eastAsiaTheme="minorEastAsia"/>
+              <w:noProof/>
+            </w:rPr>
+          </w:pPr>
+          <w:hyperlink w:anchor="_Toc54768303" w:history="1">
+            <w:r>
+              <w:rPr>
+                <w:rStyle w:val="Hyperlink"/>
+                <w:rFonts w:ascii="Vazir" w:hAnsi="Vazir" w:cs="Vazir"/>
+                <w:b/>
+                <w:bCs/>
+                <w:noProof/>
+                <w:rtl/>
+                <w:lang w:bidi="fa-IR"/>
+              </w:rPr>
+              <w:t>آزمون قدرت عضلات شکم</w:t>
+            </w:r>
+            <w:r>
+              <w:rPr>
+                <w:noProof/>
+                <w:webHidden/>
+              </w:rPr>
+              <w:tab/>
+            </w:r>
+            <w:r>
+              <w:rPr>
+                <w:noProof/>
+                <w:webHidden/>
+              </w:rPr>
+              <w:fldChar w:fldCharType="begin"/>
+            </w:r>
+            <w:r>
+              <w:rPr>
+                <w:noProof/>
+                <w:webHidden/>
+              </w:rPr>
+              <w:instrText xml:space="preserve"> PAGEREF _Toc54768303 \h </w:instrText>
+            </w:r>
+            <w:r>
+              <w:rPr>
+                <w:noProof/>
+                <w:webHidden/>
+              </w:rPr>
+            </w:r>
+            <w:r>
+              <w:rPr>
+                <w:noProof/>
+                <w:webHidden/>
+              </w:rPr>
+              <w:fldChar w:fldCharType="separate"/>
+            </w:r>
+            <w:r>
+              <w:rPr>
+                <w:noProof/>
+                <w:webHidden/>
+              </w:rPr>
+              <w:t>5</w:t>
+            </w:r>
+            <w:r>
+              <w:rPr>
+                <w:noProof/>
+                <w:webHidden/>
+              </w:rPr>
+              <w:fldChar w:fldCharType="end"/>
+            </w:r>
+          </w:hyperlink>
+        </w:p>
+        <w:p>
+          <w:pPr>
+            <w:pStyle w:val="TOC3"/>
+            <w:tabs>
+              <w:tab w:val="right" w:leader="dot" w:pos="9350"/>
+            </w:tabs>
+            <w:bidi/>
+            <w:rPr>
+              <w:rFonts w:eastAsiaTheme="minorEastAsia"/>
+              <w:noProof/>
+            </w:rPr>
+          </w:pPr>
+          <w:hyperlink w:anchor="_Toc54768304" w:history="1">
+            <w:r>
+              <w:rPr>
+                <w:rStyle w:val="Hyperlink"/>
+                <w:rFonts w:ascii="Vazir" w:hAnsi="Vazir" w:cs="Vazir"/>
+                <w:b/>
+                <w:bCs/>
+                <w:noProof/>
+                <w:rtl/>
+                <w:lang w:bidi="fa-IR"/>
+              </w:rPr>
+              <w:t>آزمون کشکش بارف</w:t>
+            </w:r>
+            <w:r>
+              <w:rPr>
+                <w:rStyle w:val="Hyperlink"/>
+                <w:rFonts w:ascii="Vazir" w:hAnsi="Vazir" w:cs="Vazir" w:hint="cs"/>
+                <w:b/>
+                <w:bCs/>
+                <w:noProof/>
+                <w:rtl/>
+                <w:lang w:bidi="fa-IR"/>
+              </w:rPr>
+              <w:t>ی</w:t>
+            </w:r>
+            <w:r>
+              <w:rPr>
+                <w:rStyle w:val="Hyperlink"/>
+                <w:rFonts w:ascii="Vazir" w:hAnsi="Vazir" w:cs="Vazir" w:hint="eastAsia"/>
+                <w:b/>
+                <w:bCs/>
+                <w:noProof/>
+                <w:rtl/>
+                <w:lang w:bidi="fa-IR"/>
+              </w:rPr>
+              <w:t>کس</w:t>
+            </w:r>
+            <w:r>
+              <w:rPr>
+                <w:noProof/>
+                <w:webHidden/>
+              </w:rPr>
+              <w:tab/>
+            </w:r>
+            <w:r>
+              <w:rPr>
+                <w:noProof/>
+                <w:webHidden/>
+              </w:rPr>
+              <w:fldChar w:fldCharType="begin"/>
+            </w:r>
+            <w:r>
+              <w:rPr>
+                <w:noProof/>
+                <w:webHidden/>
+              </w:rPr>
+              <w:instrText xml:space="preserve"> PAGEREF _Toc54768304 \h </w:instrText>
+            </w:r>
+            <w:r>
+              <w:rPr>
+                <w:noProof/>
+                <w:webHidden/>
+              </w:rPr>
+            </w:r>
+            <w:r>
+              <w:rPr>
+                <w:noProof/>
+                <w:webHidden/>
+              </w:rPr>
+              <w:fldChar w:fldCharType="separate"/>
+            </w:r>
+            <w:r>
+              <w:rPr>
+                <w:noProof/>
+                <w:webHidden/>
+              </w:rPr>
+              <w:t>5</w:t>
+            </w:r>
+            <w:r>
+              <w:rPr>
+                <w:noProof/>
+                <w:webHidden/>
+              </w:rPr>
+              <w:fldChar w:fldCharType="end"/>
+            </w:r>
+          </w:hyperlink>
+        </w:p>
+        <w:p>
+          <w:pPr>
+            <w:pStyle w:val="TOC3"/>
+            <w:tabs>
+              <w:tab w:val="right" w:leader="dot" w:pos="9350"/>
+            </w:tabs>
+            <w:bidi/>
+            <w:rPr>
+              <w:rFonts w:eastAsiaTheme="minorEastAsia"/>
+              <w:noProof/>
+            </w:rPr>
+          </w:pPr>
+          <w:hyperlink w:anchor="_Toc54768305" w:history="1">
+            <w:r>
+              <w:rPr>
+                <w:rStyle w:val="Hyperlink"/>
+                <w:rFonts w:ascii="Vazir" w:hAnsi="Vazir" w:cs="Vazir"/>
+                <w:b/>
+                <w:bCs/>
+                <w:noProof/>
+                <w:rtl/>
+                <w:lang w:bidi="fa-IR"/>
+              </w:rPr>
+              <w:t>آزمون پرس س</w:t>
+            </w:r>
+            <w:r>
+              <w:rPr>
+                <w:rStyle w:val="Hyperlink"/>
+                <w:rFonts w:ascii="Vazir" w:hAnsi="Vazir" w:cs="Vazir" w:hint="cs"/>
+                <w:b/>
+                <w:bCs/>
+                <w:noProof/>
+                <w:rtl/>
+                <w:lang w:bidi="fa-IR"/>
+              </w:rPr>
+              <w:t>ی</w:t>
+            </w:r>
+            <w:r>
+              <w:rPr>
+                <w:rStyle w:val="Hyperlink"/>
+                <w:rFonts w:ascii="Vazir" w:hAnsi="Vazir" w:cs="Vazir" w:hint="eastAsia"/>
+                <w:b/>
+                <w:bCs/>
+                <w:noProof/>
+                <w:rtl/>
+                <w:lang w:bidi="fa-IR"/>
+              </w:rPr>
+              <w:t>نه</w:t>
+            </w:r>
+            <w:r>
+              <w:rPr>
+                <w:rStyle w:val="Hyperlink"/>
+                <w:rFonts w:ascii="Vazir" w:hAnsi="Vazir" w:cs="Vazir"/>
+                <w:b/>
+                <w:bCs/>
+                <w:noProof/>
+                <w:rtl/>
+                <w:lang w:bidi="fa-IR"/>
+              </w:rPr>
+              <w:t xml:space="preserve"> به حالت خواب</w:t>
+            </w:r>
+            <w:r>
+              <w:rPr>
+                <w:rStyle w:val="Hyperlink"/>
+                <w:rFonts w:ascii="Vazir" w:hAnsi="Vazir" w:cs="Vazir" w:hint="cs"/>
+                <w:b/>
+                <w:bCs/>
+                <w:noProof/>
+                <w:rtl/>
+                <w:lang w:bidi="fa-IR"/>
+              </w:rPr>
+              <w:t>ی</w:t>
+            </w:r>
+            <w:r>
+              <w:rPr>
+                <w:rStyle w:val="Hyperlink"/>
+                <w:rFonts w:ascii="Vazir" w:hAnsi="Vazir" w:cs="Vazir" w:hint="eastAsia"/>
+                <w:b/>
+                <w:bCs/>
+                <w:noProof/>
+                <w:rtl/>
+                <w:lang w:bidi="fa-IR"/>
+              </w:rPr>
+              <w:t>ده</w:t>
+            </w:r>
+            <w:r>
+              <w:rPr>
+                <w:noProof/>
+                <w:webHidden/>
+              </w:rPr>
+              <w:tab/>
+            </w:r>
+            <w:r>
+              <w:rPr>
+                <w:noProof/>
+                <w:webHidden/>
+              </w:rPr>
+              <w:fldChar w:fldCharType="begin"/>
+            </w:r>
+            <w:r>
+              <w:rPr>
+                <w:noProof/>
+                <w:webHidden/>
+              </w:rPr>
+              <w:instrText xml:space="preserve"> PAGEREF _Toc54768305 \h </w:instrText>
+            </w:r>
+            <w:r>
+              <w:rPr>
+                <w:noProof/>
+                <w:webHidden/>
+              </w:rPr>
+            </w:r>
+            <w:r>
+              <w:rPr>
+                <w:noProof/>
+                <w:webHidden/>
+              </w:rPr>
+              <w:fldChar w:fldCharType="separate"/>
+            </w:r>
+            <w:r>
+              <w:rPr>
+                <w:noProof/>
+                <w:webHidden/>
+              </w:rPr>
+              <w:t>5</w:t>
+            </w:r>
+            <w:r>
+              <w:rPr>
+                <w:noProof/>
+                <w:webHidden/>
+              </w:rPr>
+              <w:fldChar w:fldCharType="end"/>
+            </w:r>
+          </w:hyperlink>
+        </w:p>
+        <w:p>
+          <w:pPr>
+            <w:pStyle w:val="TOC3"/>
+            <w:tabs>
+              <w:tab w:val="right" w:leader="dot" w:pos="9350"/>
+            </w:tabs>
+            <w:bidi/>
+            <w:rPr>
+              <w:rFonts w:eastAsiaTheme="minorEastAsia"/>
+              <w:noProof/>
+            </w:rPr>
+          </w:pPr>
+          <w:hyperlink w:anchor="_Toc54768306" w:history="1">
+            <w:r>
+              <w:rPr>
+                <w:rStyle w:val="Hyperlink"/>
+                <w:rFonts w:ascii="Vazir" w:hAnsi="Vazir" w:cs="Vazir"/>
+                <w:b/>
+                <w:bCs/>
+                <w:noProof/>
+                <w:rtl/>
+                <w:lang w:bidi="fa-IR"/>
+              </w:rPr>
+              <w:t>آزمون قدرت عضلات پشت</w:t>
+            </w:r>
+            <w:r>
+              <w:rPr>
+                <w:noProof/>
+                <w:webHidden/>
+              </w:rPr>
+              <w:tab/>
+            </w:r>
+            <w:r>
+              <w:rPr>
+                <w:noProof/>
+                <w:webHidden/>
+              </w:rPr>
+              <w:fldChar w:fldCharType="begin"/>
+            </w:r>
+            <w:r>
+              <w:rPr>
+                <w:noProof/>
+                <w:webHidden/>
+              </w:rPr>
+              <w:instrText xml:space="preserve"> PAGEREF _Toc54768306 \h </w:instrText>
+            </w:r>
+            <w:r>
+              <w:rPr>
+                <w:noProof/>
+                <w:webHidden/>
+              </w:rPr>
+            </w:r>
+            <w:r>
+              <w:rPr>
+                <w:noProof/>
+                <w:webHidden/>
+              </w:rPr>
+              <w:fldChar w:fldCharType="separate"/>
+            </w:r>
+            <w:r>
+              <w:rPr>
+                <w:noProof/>
+                <w:webHidden/>
+              </w:rPr>
+              <w:t>6</w:t>
+            </w:r>
+            <w:r>
+              <w:rPr>
+                <w:noProof/>
+                <w:webHidden/>
+              </w:rPr>
+              <w:fldChar w:fldCharType="end"/>
+            </w:r>
+          </w:hyperlink>
+        </w:p>
+        <w:p>
+          <w:pPr>
+            <w:bidi/>
+          </w:pPr>
+          <w:r>
+            <w:rPr>
+              <w:b/>
+              <w:bCs/>
+              <w:noProof/>
+            </w:rPr>
+            <w:fldChar w:fldCharType="end"/>
+          </w:r>
+        </w:p>
+      </w:sdtContent>
+    </w:sdt>
     <w:p>
       <w:pPr>
         <w:bidi/>
         <w:spacing w:line="276" w:lineRule="auto"/>
         <w:jc w:val="both"/>
-        <w:outlineLvl w:val="0"/>
         <w:rPr>
           <w:rFonts w:ascii="Vazir" w:hAnsi="Vazir" w:cs="Vazir"/>
           <w:b/>
@@ -18,9 +2737,14 @@
           <w:lang w:bidi="fa-IR"/>
         </w:rPr>
       </w:pPr>
-      <w:r>
-        <w:rPr>
-          <w:rFonts w:ascii="Vazir" w:hAnsi="Vazir" w:cs="Vazir" w:hint="cs"/>
+    </w:p>
+    <w:p>
+      <w:pPr>
+        <w:bidi/>
+        <w:spacing w:line="276" w:lineRule="auto"/>
+        <w:jc w:val="both"/>
+        <w:rPr>
+          <w:rFonts w:ascii="Vazir" w:hAnsi="Vazir" w:cs="Vazir"/>
           <w:b/>
           <w:bCs/>
           <w:sz w:val="28"/>
@@ -28,133 +2752,31 @@
           <w:rtl/>
           <w:lang w:bidi="fa-IR"/>
         </w:rPr>
-        <w:t>آمادگی جسمانی:</w:t>
-      </w:r>
-    </w:p>
-    <w:p>
-      <w:pPr>
-        <w:bidi/>
-        <w:spacing w:line="276" w:lineRule="auto"/>
-        <w:ind w:firstLine="720"/>
-        <w:jc w:val="both"/>
-        <w:rPr>
-          <w:rFonts w:ascii="Vazir" w:hAnsi="Vazir" w:cs="Vazir"/>
-          <w:sz w:val="24"/>
-          <w:szCs w:val="24"/>
-          <w:rtl/>
-          <w:lang w:bidi="fa-IR"/>
-        </w:rPr>
-      </w:pPr>
-      <w:r>
-        <w:rPr>
-          <w:rFonts w:ascii="Vazir" w:hAnsi="Vazir" w:cs="Vazir" w:hint="cs"/>
-          <w:sz w:val="24"/>
-          <w:szCs w:val="24"/>
-          <w:rtl/>
-          <w:lang w:bidi="fa-IR"/>
-        </w:rPr>
-        <w:t>آمادگی جسمانی، یعنی قابلیت اجرای سطوح متوسط تا شدی</w:t>
-      </w:r>
-      <w:r>
-        <w:rPr>
-          <w:rFonts w:ascii="Vazir" w:hAnsi="Vazir" w:cs="Vazir" w:hint="cs"/>
-          <w:sz w:val="24"/>
-          <w:szCs w:val="24"/>
-          <w:rtl/>
-          <w:lang w:bidi="fa-IR"/>
-        </w:rPr>
-        <w:t>د</w:t>
-      </w:r>
-      <w:r>
-        <w:rPr>
-          <w:rFonts w:ascii="Vazir" w:hAnsi="Vazir" w:cs="Vazir" w:hint="cs"/>
-          <w:sz w:val="24"/>
-          <w:szCs w:val="24"/>
-          <w:rtl/>
-          <w:lang w:bidi="fa-IR"/>
-        </w:rPr>
-        <w:t xml:space="preserve"> فعالیت بدنی بدون خستگی بی مورد و حفظ این قابلیت در طی این فعالیت تعریف می</w:t>
-      </w:r>
-      <w:r>
-        <w:rPr>
-          <w:rFonts w:ascii="Vazir" w:hAnsi="Vazir" w:cs="Vazir"/>
-          <w:sz w:val="24"/>
-          <w:szCs w:val="24"/>
-          <w:rtl/>
-          <w:lang w:bidi="fa-IR"/>
-        </w:rPr>
-        <w:softHyphen/>
-      </w:r>
-      <w:r>
-        <w:rPr>
-          <w:rFonts w:ascii="Vazir" w:hAnsi="Vazir" w:cs="Vazir" w:hint="cs"/>
-          <w:sz w:val="24"/>
-          <w:szCs w:val="24"/>
-          <w:rtl/>
-          <w:lang w:bidi="fa-IR"/>
-        </w:rPr>
-        <w:t>ش</w:t>
-      </w:r>
-      <w:r>
-        <w:rPr>
-          <w:rFonts w:ascii="Vazir" w:hAnsi="Vazir" w:cs="Vazir" w:hint="cs"/>
-          <w:sz w:val="24"/>
-          <w:szCs w:val="24"/>
-          <w:rtl/>
-          <w:lang w:bidi="fa-IR"/>
-        </w:rPr>
-        <w:t>ه.</w:t>
-      </w:r>
-      <w:r>
-        <w:rPr>
-          <w:rFonts w:ascii="Vazir" w:hAnsi="Vazir" w:cs="Vazir" w:hint="cs"/>
-          <w:sz w:val="24"/>
-          <w:szCs w:val="24"/>
-          <w:rtl/>
-          <w:lang w:bidi="fa-IR"/>
-        </w:rPr>
-        <w:t xml:space="preserve"> </w:t>
-      </w:r>
-      <w:r>
-        <w:rPr>
-          <w:rFonts w:ascii="Vazir" w:hAnsi="Vazir" w:cs="Vazir" w:hint="cs"/>
-          <w:sz w:val="24"/>
-          <w:szCs w:val="24"/>
-          <w:rtl/>
-          <w:lang w:bidi="fa-IR"/>
-        </w:rPr>
-        <w:t>یعنی آمادگی جسمی برای انجام هرگونه فعالیت بدنی</w:t>
-      </w:r>
-      <w:r>
-        <w:rPr>
-          <w:rFonts w:ascii="Vazir" w:hAnsi="Vazir" w:cs="Vazir" w:hint="cs"/>
-          <w:sz w:val="24"/>
-          <w:szCs w:val="24"/>
-          <w:rtl/>
-          <w:lang w:bidi="fa-IR"/>
-        </w:rPr>
-        <w:t xml:space="preserve"> و حفظ این فعالیت در مدت های معین بدون تردید در انجام آن.</w:t>
-      </w:r>
+      </w:pPr>
     </w:p>
     <w:p>
       <w:pPr>
         <w:bidi/>
         <w:spacing w:line="276" w:lineRule="auto"/>
         <w:jc w:val="both"/>
-        <w:outlineLvl w:val="1"/>
         <w:rPr>
           <w:rFonts w:ascii="Vazir" w:hAnsi="Vazir" w:cs="Vazir"/>
           <w:b/>
           <w:bCs/>
           <w:sz w:val="28"/>
           <w:szCs w:val="28"/>
-          <w:rtl/>
-          <w:lang w:bidi="fa-IR"/>
-        </w:rPr>
-      </w:pPr>
-      <w:r>
-        <w:rPr>
-          <w:rFonts w:ascii="Vazir" w:hAnsi="Vazir" w:cs="Vazir" w:hint="cs"/>
+          <w:lang w:bidi="fa-IR"/>
+        </w:rPr>
+      </w:pPr>
+    </w:p>
+    <w:p>
+      <w:pPr>
+        <w:bidi/>
+        <w:spacing w:line="276" w:lineRule="auto"/>
+        <w:jc w:val="both"/>
+        <w:outlineLvl w:val="0"/>
+        <w:rPr>
+          <w:rFonts w:ascii="Vazir" w:hAnsi="Vazir" w:cs="Vazir"/>
           <w:b/>
           <w:bCs/>
           <w:sz w:val="28"/>
@@ -162,8 +2784,158 @@
           <w:rtl/>
           <w:lang w:bidi="fa-IR"/>
         </w:rPr>
+      </w:pPr>
+      <w:bookmarkStart w:id="0" w:name="_Toc54768287"/>
+      <w:r>
+        <w:rPr>
+          <w:rFonts w:ascii="Vazir" w:hAnsi="Vazir" w:cs="Vazir" w:hint="cs"/>
+          <w:b/>
+          <w:bCs/>
+          <w:sz w:val="28"/>
+          <w:szCs w:val="28"/>
+          <w:rtl/>
+          <w:lang w:bidi="fa-IR"/>
+        </w:rPr>
+        <w:lastRenderedPageBreak/>
+        <w:t>آمادگی جسمانی:</w:t>
+      </w:r>
+      <w:bookmarkEnd w:id="0"/>
+    </w:p>
+    <w:p>
+      <w:pPr>
+        <w:bidi/>
+        <w:spacing w:line="276" w:lineRule="auto"/>
+        <w:ind w:firstLine="720"/>
+        <w:jc w:val="both"/>
+        <w:rPr>
+          <w:rFonts w:ascii="Vazir" w:hAnsi="Vazir" w:cs="Vazir"/>
+          <w:sz w:val="24"/>
+          <w:szCs w:val="24"/>
+          <w:rtl/>
+          <w:lang w:bidi="fa-IR"/>
+        </w:rPr>
+      </w:pPr>
+      <w:r>
+        <w:rPr>
+          <w:rFonts w:ascii="Vazir" w:hAnsi="Vazir" w:cs="Vazir" w:hint="cs"/>
+          <w:sz w:val="24"/>
+          <w:szCs w:val="24"/>
+          <w:rtl/>
+          <w:lang w:bidi="fa-IR"/>
+        </w:rPr>
+        <w:t>آمادگی جسمانی، یعنی قابلیت اجرای سطوح متوسط تا شدی</w:t>
+      </w:r>
+      <w:r>
+        <w:rPr>
+          <w:rFonts w:ascii="Vazir" w:hAnsi="Vazir" w:cs="Vazir" w:hint="cs"/>
+          <w:sz w:val="24"/>
+          <w:szCs w:val="24"/>
+          <w:rtl/>
+          <w:lang w:bidi="fa-IR"/>
+        </w:rPr>
+        <w:t>د</w:t>
+      </w:r>
+      <w:r>
+        <w:rPr>
+          <w:rFonts w:ascii="Vazir" w:hAnsi="Vazir" w:cs="Vazir" w:hint="cs"/>
+          <w:sz w:val="24"/>
+          <w:szCs w:val="24"/>
+          <w:rtl/>
+          <w:lang w:bidi="fa-IR"/>
+        </w:rPr>
+        <w:t xml:space="preserve"> فعالیت بدنی بدون خستگی بی مورد و حفظ این قابلیت در طی این فعالیت تعریف می</w:t>
+      </w:r>
+      <w:r>
+        <w:rPr>
+          <w:rFonts w:ascii="Vazir" w:hAnsi="Vazir" w:cs="Vazir"/>
+          <w:sz w:val="24"/>
+          <w:szCs w:val="24"/>
+          <w:rtl/>
+          <w:lang w:bidi="fa-IR"/>
+        </w:rPr>
+        <w:softHyphen/>
+      </w:r>
+      <w:r>
+        <w:rPr>
+          <w:rFonts w:ascii="Vazir" w:hAnsi="Vazir" w:cs="Vazir" w:hint="cs"/>
+          <w:sz w:val="24"/>
+          <w:szCs w:val="24"/>
+          <w:rtl/>
+          <w:lang w:bidi="fa-IR"/>
+        </w:rPr>
+        <w:t>ش</w:t>
+      </w:r>
+      <w:r>
+        <w:rPr>
+          <w:rFonts w:ascii="Vazir" w:hAnsi="Vazir" w:cs="Vazir" w:hint="cs"/>
+          <w:sz w:val="24"/>
+          <w:szCs w:val="24"/>
+          <w:rtl/>
+          <w:lang w:bidi="fa-IR"/>
+        </w:rPr>
+        <w:t>ه.</w:t>
+      </w:r>
+      <w:r>
+        <w:rPr>
+          <w:rFonts w:ascii="Vazir" w:hAnsi="Vazir" w:cs="Vazir" w:hint="cs"/>
+          <w:sz w:val="24"/>
+          <w:szCs w:val="24"/>
+          <w:rtl/>
+          <w:lang w:bidi="fa-IR"/>
+        </w:rPr>
+        <w:t xml:space="preserve"> </w:t>
+      </w:r>
+      <w:r>
+        <w:rPr>
+          <w:rFonts w:ascii="Vazir" w:hAnsi="Vazir" w:cs="Vazir" w:hint="cs"/>
+          <w:sz w:val="24"/>
+          <w:szCs w:val="24"/>
+          <w:rtl/>
+          <w:lang w:bidi="fa-IR"/>
+        </w:rPr>
+        <w:t>یعنی آمادگی جسمی برای انجام هرگونه فعالیت بدنی</w:t>
+      </w:r>
+      <w:r>
+        <w:rPr>
+          <w:rFonts w:ascii="Vazir" w:hAnsi="Vazir" w:cs="Vazir" w:hint="cs"/>
+          <w:sz w:val="24"/>
+          <w:szCs w:val="24"/>
+          <w:rtl/>
+          <w:lang w:bidi="fa-IR"/>
+        </w:rPr>
+        <w:t xml:space="preserve"> و حفظ این فعالیت در مدت های معین بدون تردید در انجام آن.</w:t>
+      </w:r>
+    </w:p>
+    <w:p>
+      <w:pPr>
+        <w:bidi/>
+        <w:spacing w:line="276" w:lineRule="auto"/>
+        <w:jc w:val="both"/>
+        <w:outlineLvl w:val="1"/>
+        <w:rPr>
+          <w:rFonts w:ascii="Vazir" w:hAnsi="Vazir" w:cs="Vazir"/>
+          <w:b/>
+          <w:bCs/>
+          <w:sz w:val="28"/>
+          <w:szCs w:val="28"/>
+          <w:rtl/>
+          <w:lang w:bidi="fa-IR"/>
+        </w:rPr>
+      </w:pPr>
+      <w:bookmarkStart w:id="1" w:name="_Toc54768288"/>
+      <w:r>
+        <w:rPr>
+          <w:rFonts w:ascii="Vazir" w:hAnsi="Vazir" w:cs="Vazir" w:hint="cs"/>
+          <w:b/>
+          <w:bCs/>
+          <w:sz w:val="28"/>
+          <w:szCs w:val="28"/>
+          <w:rtl/>
+          <w:lang w:bidi="fa-IR"/>
+        </w:rPr>
         <w:t>دو مورد آمادگی جسمانی:</w:t>
       </w:r>
+      <w:bookmarkEnd w:id="1"/>
     </w:p>
     <w:p>
       <w:pPr>
@@ -180,6 +2952,7 @@
           <w:lang w:bidi="fa-IR"/>
         </w:rPr>
       </w:pPr>
+      <w:bookmarkStart w:id="2" w:name="_Toc54768289"/>
       <w:r>
         <w:rPr>
           <w:rFonts w:ascii="Vazir" w:hAnsi="Vazir" w:cs="Vazir" w:hint="cs"/>
@@ -192,6 +2965,7 @@
         </w:rPr>
         <w:t>آمادگی جسمانی مرتبط با سلامت</w:t>
       </w:r>
+      <w:bookmarkEnd w:id="2"/>
     </w:p>
     <w:p>
       <w:pPr>
@@ -210,6 +2984,7 @@
           <w:lang w:bidi="fa-IR"/>
         </w:rPr>
       </w:pPr>
+      <w:bookmarkStart w:id="3" w:name="_Toc54768290"/>
       <w:r>
         <w:rPr>
           <w:rFonts w:ascii="Vazir" w:hAnsi="Vazir" w:cs="Vazir" w:hint="cs"/>
@@ -234,6 +3009,7 @@
         </w:rPr>
         <w:t>:</w:t>
       </w:r>
+      <w:bookmarkEnd w:id="3"/>
     </w:p>
     <w:p>
       <w:pPr>
@@ -296,6 +3072,7 @@
           <w:lang w:bidi="fa-IR"/>
         </w:rPr>
       </w:pPr>
+      <w:bookmarkStart w:id="4" w:name="_Toc54768291"/>
       <w:r>
         <w:rPr>
           <w:rFonts w:ascii="Vazir" w:hAnsi="Vazir" w:cs="Vazir" w:hint="cs"/>
@@ -308,6 +3085,7 @@
         </w:rPr>
         <w:t>فاکتور های آمادگی:</w:t>
       </w:r>
+      <w:bookmarkEnd w:id="4"/>
     </w:p>
     <w:p>
       <w:pPr>
@@ -326,6 +3104,7 @@
           <w:lang w:bidi="fa-IR"/>
         </w:rPr>
       </w:pPr>
+      <w:bookmarkStart w:id="5" w:name="_Toc54768292"/>
       <w:r>
         <w:rPr>
           <w:rFonts w:ascii="Vazir" w:hAnsi="Vazir" w:cs="Vazir" w:hint="cs"/>
@@ -362,6 +3141,7 @@
         </w:rPr>
         <w:t xml:space="preserve"> قبلی عروقی:</w:t>
       </w:r>
+      <w:bookmarkEnd w:id="5"/>
     </w:p>
     <w:p>
       <w:pPr>
@@ -719,6 +3499,7 @@
           <w:lang w:bidi="fa-IR"/>
         </w:rPr>
       </w:pPr>
+      <w:bookmarkStart w:id="6" w:name="_Toc54768293"/>
       <w:r>
         <w:rPr>
           <w:rFonts w:ascii="Vazir" w:hAnsi="Vazir" w:cs="Vazir" w:hint="cs"/>
@@ -732,6 +3513,7 @@
         <w:lastRenderedPageBreak/>
         <w:t>تست کوپر:</w:t>
       </w:r>
+      <w:bookmarkEnd w:id="6"/>
     </w:p>
     <w:p>
       <w:pPr>
@@ -751,19 +3533,75 @@
       <w:r>
         <w:rPr>
           <w:rFonts w:ascii="Vazir" w:hAnsi="Vazir" w:cs="Vazir"/>
+          <w:sz w:val="24"/>
+          <w:szCs w:val="24"/>
+          <w:rtl/>
+          <w:lang w:bidi="fa-IR"/>
+        </w:rPr>
+        <w:tab/>
+      </w:r>
+      <w:r>
+        <w:rPr>
+          <w:rFonts w:ascii="Vazir" w:hAnsi="Vazir" w:cs="Vazir" w:hint="cs"/>
+          <w:sz w:val="24"/>
+          <w:szCs w:val="24"/>
+          <w:rtl/>
+          <w:lang w:bidi="fa-IR"/>
+        </w:rPr>
+        <w:t>آزمون 12 دقیقه راه رفتن یا دویدن کوپر، هدف از این آزمون اندازگیری آمادگی جسمانی در پسران و دختران است. این آزمون را میتوان در هر فضایی با مشخص کردن علامت های مسیر، می</w:t>
+      </w:r>
+      <w:r>
+        <w:rPr>
+          <w:rFonts w:ascii="Vazir" w:hAnsi="Vazir" w:cs="Vazir"/>
+          <w:sz w:val="24"/>
+          <w:szCs w:val="24"/>
+          <w:rtl/>
+          <w:lang w:bidi="fa-IR"/>
+        </w:rPr>
+        <w:softHyphen/>
+      </w:r>
+      <w:r>
+        <w:rPr>
+          <w:rFonts w:ascii="Vazir" w:hAnsi="Vazir" w:cs="Vazir" w:hint="cs"/>
+          <w:sz w:val="24"/>
+          <w:szCs w:val="24"/>
+          <w:rtl/>
+          <w:lang w:bidi="fa-IR"/>
+        </w:rPr>
+        <w:t>توان انجام داد. موارد مورد نیاز که نیاز داریم، 1 کورنومتر، 2 صوت، و چند تا علامت که این کار را انجام دهیم.</w:t>
+      </w:r>
+    </w:p>
+    <w:p>
+      <w:pPr>
+        <w:tabs>
+          <w:tab w:val="left" w:pos="1412"/>
+        </w:tabs>
+        <w:bidi/>
+        <w:spacing w:line="276" w:lineRule="auto"/>
+        <w:jc w:val="both"/>
+        <w:rPr>
+          <w:rFonts w:ascii="Vazir" w:hAnsi="Vazir" w:cs="Vazir"/>
+          <w:sz w:val="24"/>
+          <w:szCs w:val="24"/>
+          <w:lang w:bidi="fa-IR"/>
+        </w:rPr>
+      </w:pPr>
+      <w:r>
+        <w:rPr>
+          <w:rFonts w:ascii="Vazir" w:hAnsi="Vazir" w:cs="Vazir"/>
           <w:noProof/>
           <w:sz w:val="24"/>
           <w:szCs w:val="24"/>
           <w:lang w:bidi="fa-IR"/>
         </w:rPr>
         <w:drawing>
-          <wp:anchor distT="0" distB="0" distL="114300" distR="114300" simplePos="0" relativeHeight="251658240" behindDoc="0" locked="0" layoutInCell="1" allowOverlap="1" wp14:anchorId="77F3E643" wp14:editId="41C1557D">
+          <wp:anchor distT="0" distB="0" distL="114300" distR="114300" simplePos="0" relativeHeight="251658240" behindDoc="0" locked="0" layoutInCell="1" allowOverlap="1" wp14:anchorId="77F3E643" wp14:editId="5572B3E6">
             <wp:simplePos x="0" y="0"/>
             <wp:positionH relativeFrom="column">
-              <wp:posOffset>0</wp:posOffset>
+              <wp:posOffset>57873</wp:posOffset>
             </wp:positionH>
             <wp:positionV relativeFrom="paragraph">
-              <wp:posOffset>1128156</wp:posOffset>
+              <wp:posOffset>-303707</wp:posOffset>
             </wp:positionV>
             <wp:extent cx="5937885" cy="5272405"/>
             <wp:effectExtent l="0" t="0" r="5715" b="4445"/>
@@ -782,7 +3620,7 @@
                     </pic:cNvPicPr>
                   </pic:nvPicPr>
                   <pic:blipFill>
-                    <a:blip r:embed="rId4">
+                    <a:blip r:embed="rId7">
                       <a:extLst>
                         <a:ext uri="{28A0092B-C50C-407E-A947-70E740481C1C}">
                           <a14:useLocalDpi xmlns:a14="http://schemas.microsoft.com/office/drawing/2010/main" val="0"/>
@@ -813,46 +3651,6 @@
           </wp:anchor>
         </w:drawing>
       </w:r>
-      <w:r>
-        <w:rPr>
-          <w:rFonts w:ascii="Vazir" w:hAnsi="Vazir" w:cs="Vazir"/>
-          <w:sz w:val="24"/>
-          <w:szCs w:val="24"/>
-          <w:rtl/>
-          <w:lang w:bidi="fa-IR"/>
-        </w:rPr>
-        <w:tab/>
-      </w:r>
-      <w:r>
-        <w:rPr>
-          <w:rFonts w:ascii="Vazir" w:hAnsi="Vazir" w:cs="Vazir" w:hint="cs"/>
-          <w:sz w:val="24"/>
-          <w:szCs w:val="24"/>
-          <w:rtl/>
-          <w:lang w:bidi="fa-IR"/>
-        </w:rPr>
-        <w:t>آزمون 12 دقیقه راه رفتن یا دویدن کوپر، هدف از این آزمون اندازگیری آمادگی جسمانی در پسران و دختران است. این آزمون را میتوان در هر فضایی با مشخص کردن علامت های مسیر، می</w:t>
-      </w:r>
-      <w:r>
-        <w:rPr>
-          <w:rFonts w:ascii="Vazir" w:hAnsi="Vazir" w:cs="Vazir"/>
-          <w:sz w:val="24"/>
-          <w:szCs w:val="24"/>
-          <w:rtl/>
-          <w:lang w:bidi="fa-IR"/>
-        </w:rPr>
-        <w:softHyphen/>
-      </w:r>
-      <w:r>
-        <w:rPr>
-          <w:rFonts w:ascii="Vazir" w:hAnsi="Vazir" w:cs="Vazir" w:hint="cs"/>
-          <w:sz w:val="24"/>
-          <w:szCs w:val="24"/>
-          <w:rtl/>
-          <w:lang w:bidi="fa-IR"/>
-        </w:rPr>
-        <w:t>توان انجام داد. موارد مورد نیاز که نیاز داریم، 1 کورنومتر، 2 صوت، و چند تا علامت که این کار را انجام دهیم.</w:t>
-      </w:r>
     </w:p>
     <w:p>
       <w:pPr>
@@ -994,6 +3792,40 @@
           <w:rFonts w:ascii="Vazir" w:hAnsi="Vazir" w:cs="Vazir"/>
           <w:sz w:val="24"/>
           <w:szCs w:val="24"/>
+          <w:rtl/>
+          <w:lang w:bidi="fa-IR"/>
+        </w:rPr>
+      </w:pPr>
+    </w:p>
+    <w:p>
+      <w:pPr>
+        <w:bidi/>
+        <w:rPr>
+          <w:rFonts w:ascii="Vazir" w:hAnsi="Vazir" w:cs="Vazir"/>
+          <w:sz w:val="24"/>
+          <w:szCs w:val="24"/>
+          <w:lang w:bidi="fa-IR"/>
+        </w:rPr>
+      </w:pPr>
+    </w:p>
+    <w:p>
+      <w:pPr>
+        <w:bidi/>
+        <w:rPr>
+          <w:rFonts w:ascii="Vazir" w:hAnsi="Vazir" w:cs="Vazir"/>
+          <w:sz w:val="24"/>
+          <w:szCs w:val="24"/>
+          <w:lang w:bidi="fa-IR"/>
+        </w:rPr>
+      </w:pPr>
+    </w:p>
+    <w:p>
+      <w:pPr>
+        <w:bidi/>
+        <w:rPr>
+          <w:rFonts w:ascii="Vazir" w:hAnsi="Vazir" w:cs="Vazir"/>
+          <w:sz w:val="24"/>
+          <w:szCs w:val="24"/>
           <w:lang w:bidi="fa-IR"/>
         </w:rPr>
       </w:pPr>
@@ -1001,10 +3833,854 @@
     <w:p>
       <w:pPr>
         <w:tabs>
-          <w:tab w:val="left" w:pos="1412"/>
+          <w:tab w:val="left" w:pos="6917"/>
         </w:tabs>
         <w:bidi/>
-        <w:spacing w:line="276" w:lineRule="auto"/>
+        <w:rPr>
+          <w:rFonts w:ascii="Vazir" w:hAnsi="Vazir" w:cs="Vazir"/>
+          <w:sz w:val="24"/>
+          <w:szCs w:val="24"/>
+          <w:rtl/>
+          <w:lang w:bidi="fa-IR"/>
+        </w:rPr>
+      </w:pPr>
+      <w:r>
+        <w:rPr>
+          <w:rFonts w:ascii="Vazir" w:hAnsi="Vazir" w:cs="Vazir"/>
+          <w:sz w:val="24"/>
+          <w:szCs w:val="24"/>
+          <w:rtl/>
+          <w:lang w:bidi="fa-IR"/>
+        </w:rPr>
+        <w:tab/>
+      </w:r>
+    </w:p>
+    <w:p>
+      <w:pPr>
+        <w:tabs>
+          <w:tab w:val="left" w:pos="6917"/>
+        </w:tabs>
+        <w:bidi/>
+        <w:rPr>
+          <w:rFonts w:ascii="Vazir" w:hAnsi="Vazir" w:cs="Vazir"/>
+          <w:sz w:val="24"/>
+          <w:szCs w:val="24"/>
+          <w:rtl/>
+          <w:lang w:bidi="fa-IR"/>
+        </w:rPr>
+      </w:pPr>
+    </w:p>
+    <w:p>
+      <w:pPr>
+        <w:tabs>
+          <w:tab w:val="left" w:pos="6917"/>
+        </w:tabs>
+        <w:bidi/>
+        <w:rPr>
+          <w:rFonts w:ascii="Vazir" w:hAnsi="Vazir" w:cs="Vazir"/>
+          <w:sz w:val="24"/>
+          <w:szCs w:val="24"/>
+          <w:rtl/>
+          <w:lang w:bidi="fa-IR"/>
+        </w:rPr>
+      </w:pPr>
+    </w:p>
+    <w:p>
+      <w:pPr>
+        <w:tabs>
+          <w:tab w:val="left" w:pos="6917"/>
+        </w:tabs>
+        <w:bidi/>
+        <w:rPr>
+          <w:rFonts w:ascii="Vazir" w:hAnsi="Vazir" w:cs="Vazir"/>
+          <w:sz w:val="24"/>
+          <w:szCs w:val="24"/>
+          <w:rtl/>
+          <w:lang w:bidi="fa-IR"/>
+        </w:rPr>
+      </w:pPr>
+    </w:p>
+    <w:p>
+      <w:pPr>
+        <w:tabs>
+          <w:tab w:val="left" w:pos="6917"/>
+        </w:tabs>
+        <w:bidi/>
+        <w:rPr>
+          <w:rFonts w:ascii="Vazir" w:hAnsi="Vazir" w:cs="Vazir"/>
+          <w:sz w:val="24"/>
+          <w:szCs w:val="24"/>
+          <w:lang w:bidi="fa-IR"/>
+        </w:rPr>
+      </w:pPr>
+    </w:p>
+    <w:p>
+      <w:pPr>
+        <w:bidi/>
+        <w:ind w:firstLine="720"/>
+        <w:outlineLvl w:val="0"/>
+        <w:rPr>
+          <w:rFonts w:ascii="Vazir" w:hAnsi="Vazir" w:cs="Vazir"/>
+          <w:b/>
+          <w:bCs/>
+          <w:sz w:val="28"/>
+          <w:szCs w:val="28"/>
+          <w:rtl/>
+          <w:lang w:bidi="fa-IR"/>
+        </w:rPr>
+      </w:pPr>
+      <w:bookmarkStart w:id="7" w:name="_Toc54768294"/>
+      <w:r>
+        <w:rPr>
+          <w:rFonts w:ascii="Vazir" w:hAnsi="Vazir" w:cs="Vazir" w:hint="cs"/>
+          <w:b/>
+          <w:bCs/>
+          <w:sz w:val="28"/>
+          <w:szCs w:val="28"/>
+          <w:rtl/>
+          <w:lang w:bidi="fa-IR"/>
+        </w:rPr>
+        <w:lastRenderedPageBreak/>
+        <w:t>قدرت عضلانی و آزمون های مرتبط به آن</w:t>
+      </w:r>
+      <w:bookmarkEnd w:id="7"/>
+    </w:p>
+    <w:p>
+      <w:pPr>
+        <w:bidi/>
+        <w:ind w:firstLine="720"/>
+        <w:rPr>
+          <w:rFonts w:ascii="Vazir" w:hAnsi="Vazir" w:cs="Vazir"/>
+          <w:sz w:val="24"/>
+          <w:szCs w:val="24"/>
+          <w:rtl/>
+          <w:lang w:bidi="fa-IR"/>
+        </w:rPr>
+      </w:pPr>
+      <w:r>
+        <w:rPr>
+          <w:rFonts w:ascii="Vazir" w:hAnsi="Vazir" w:cs="Vazir" w:hint="cs"/>
+          <w:sz w:val="24"/>
+          <w:szCs w:val="24"/>
+          <w:rtl/>
+          <w:lang w:bidi="fa-IR"/>
+        </w:rPr>
+        <w:t>قدرت عضلانی عبارت اند از:</w:t>
+      </w:r>
+    </w:p>
+    <w:p>
+      <w:pPr>
+        <w:bidi/>
+        <w:ind w:firstLine="720"/>
+        <w:rPr>
+          <w:rFonts w:ascii="Vazir" w:hAnsi="Vazir" w:cs="Vazir"/>
+          <w:sz w:val="24"/>
+          <w:szCs w:val="24"/>
+          <w:rtl/>
+          <w:lang w:bidi="fa-IR"/>
+        </w:rPr>
+      </w:pPr>
+      <w:r>
+        <w:rPr>
+          <w:rFonts w:ascii="Vazir" w:hAnsi="Vazir" w:cs="Vazir"/>
+          <w:sz w:val="24"/>
+          <w:szCs w:val="24"/>
+          <w:rtl/>
+          <w:lang w:bidi="fa-IR"/>
+        </w:rPr>
+        <w:tab/>
+      </w:r>
+      <w:r>
+        <w:rPr>
+          <w:rFonts w:ascii="Vazir" w:hAnsi="Vazir" w:cs="Vazir" w:hint="cs"/>
+          <w:sz w:val="24"/>
+          <w:szCs w:val="24"/>
+          <w:rtl/>
+          <w:lang w:bidi="fa-IR"/>
+        </w:rPr>
+        <w:t xml:space="preserve">قابلیت بکارگیری نیرو های عضله یا گروهی از عضلات برای یک بار و با حداکثر کوشش در مقابل یک مقاومت، محققان تربیت بدنی </w:t>
+      </w:r>
+      <w:r>
+        <w:rPr>
+          <w:rFonts w:ascii="Vazir" w:hAnsi="Vazir" w:cs="Vazir" w:hint="cs"/>
+          <w:sz w:val="24"/>
+          <w:szCs w:val="24"/>
+          <w:rtl/>
+          <w:lang w:bidi="fa-IR"/>
+        </w:rPr>
+        <w:t>قدرت را مهم ترین عامل در مهارت های ورزشی میدانند، چرا که قدرت توانایی انقباظ عضلانی است که باعث میشود حرکت متوقفی بوجود بیاید، بهترین روش اندازگیری این عامل، استفاده از آزمون هایی است که حداکثر کوشش فرد مورد ارزیابی قرار بگیره، واحد اندازه این عامل کیلوگرم یا پوند، است.</w:t>
+      </w:r>
+    </w:p>
+    <w:p>
+      <w:pPr>
+        <w:bidi/>
+        <w:ind w:firstLine="720"/>
+        <w:rPr>
+          <w:rFonts w:ascii="Vazir" w:hAnsi="Vazir" w:cs="Vazir"/>
+          <w:sz w:val="24"/>
+          <w:szCs w:val="24"/>
+          <w:rtl/>
+          <w:lang w:bidi="fa-IR"/>
+        </w:rPr>
+      </w:pPr>
+      <w:r>
+        <w:rPr>
+          <w:rFonts w:ascii="Vazir" w:hAnsi="Vazir" w:cs="Vazir" w:hint="cs"/>
+          <w:sz w:val="24"/>
+          <w:szCs w:val="24"/>
+          <w:rtl/>
+          <w:lang w:bidi="fa-IR"/>
+        </w:rPr>
+        <w:t>به منظور بررسی فاکتر قدرت عضلانی و بررسی ابعاد مختلف این فاکتور در گام اول ما باید با انواع انقباظ در عضلات آشنا بشیم.</w:t>
+      </w:r>
+    </w:p>
+    <w:p>
+      <w:pPr>
+        <w:bidi/>
+        <w:ind w:firstLine="720"/>
+        <w:outlineLvl w:val="1"/>
+        <w:rPr>
+          <w:rFonts w:ascii="Vazir" w:hAnsi="Vazir" w:cs="Vazir"/>
+          <w:b/>
+          <w:bCs/>
+          <w:sz w:val="28"/>
+          <w:szCs w:val="28"/>
+          <w:rtl/>
+          <w:lang w:bidi="fa-IR"/>
+        </w:rPr>
+      </w:pPr>
+      <w:bookmarkStart w:id="8" w:name="_Toc54768295"/>
+      <w:r>
+        <w:rPr>
+          <w:rFonts w:ascii="Vazir" w:hAnsi="Vazir" w:cs="Vazir" w:hint="cs"/>
+          <w:b/>
+          <w:bCs/>
+          <w:sz w:val="28"/>
+          <w:szCs w:val="28"/>
+          <w:rtl/>
+          <w:lang w:bidi="fa-IR"/>
+        </w:rPr>
+        <w:t>انواع انقباظ</w:t>
+      </w:r>
+      <w:r>
+        <w:rPr>
+          <w:rFonts w:ascii="Vazir" w:hAnsi="Vazir" w:cs="Vazir" w:hint="cs"/>
+          <w:b/>
+          <w:bCs/>
+          <w:sz w:val="28"/>
+          <w:szCs w:val="28"/>
+          <w:rtl/>
+          <w:lang w:bidi="fa-IR"/>
+        </w:rPr>
+        <w:t>:</w:t>
+      </w:r>
+      <w:bookmarkEnd w:id="8"/>
+    </w:p>
+    <w:p>
+      <w:pPr>
+        <w:bidi/>
+        <w:ind w:firstLine="720"/>
+        <w:outlineLvl w:val="2"/>
+        <w:rPr>
+          <w:rFonts w:ascii="Vazir" w:hAnsi="Vazir" w:cs="Vazir"/>
+          <w:sz w:val="24"/>
+          <w:szCs w:val="24"/>
+          <w:lang w:bidi="fa-IR"/>
+        </w:rPr>
+      </w:pPr>
+      <w:r>
+        <w:rPr>
+          <w:rFonts w:ascii="Vazir" w:hAnsi="Vazir" w:cs="Vazir" w:hint="cs"/>
+          <w:b/>
+          <w:bCs/>
+          <w:sz w:val="24"/>
+          <w:szCs w:val="24"/>
+          <w:rtl/>
+          <w:lang w:bidi="fa-IR"/>
+        </w:rPr>
+        <w:t xml:space="preserve"> </w:t>
+      </w:r>
+      <w:bookmarkStart w:id="9" w:name="_Toc54768296"/>
+      <w:r>
+        <w:rPr>
+          <w:rFonts w:ascii="Vazir" w:hAnsi="Vazir" w:cs="Vazir" w:hint="cs"/>
+          <w:b/>
+          <w:bCs/>
+          <w:sz w:val="24"/>
+          <w:szCs w:val="24"/>
+          <w:rtl/>
+          <w:lang w:bidi="fa-IR"/>
+        </w:rPr>
+        <w:t>انقباظ ایستا یا انقباظ ایزومتریک عضله است</w:t>
+      </w:r>
+      <w:bookmarkEnd w:id="9"/>
+      <w:r>
+        <w:rPr>
+          <w:rFonts w:ascii="Vazir" w:hAnsi="Vazir" w:cs="Vazir" w:hint="cs"/>
+          <w:sz w:val="24"/>
+          <w:szCs w:val="24"/>
+          <w:rtl/>
+          <w:lang w:bidi="fa-IR"/>
+        </w:rPr>
+        <w:t xml:space="preserve"> </w:t>
+      </w:r>
+    </w:p>
+    <w:p>
+      <w:pPr>
+        <w:bidi/>
+        <w:ind w:firstLine="720"/>
+        <w:rPr>
+          <w:rFonts w:ascii="Vazir" w:hAnsi="Vazir" w:cs="Vazir"/>
+          <w:sz w:val="24"/>
+          <w:szCs w:val="24"/>
+          <w:rtl/>
+          <w:lang w:bidi="fa-IR"/>
+        </w:rPr>
+      </w:pPr>
+      <w:r>
+        <w:rPr>
+          <w:rFonts w:ascii="Vazir" w:hAnsi="Vazir" w:cs="Vazir" w:hint="cs"/>
+          <w:sz w:val="24"/>
+          <w:szCs w:val="24"/>
+          <w:rtl/>
+          <w:lang w:bidi="fa-IR"/>
+        </w:rPr>
+        <w:t>در این اندازه گیری عضله در مقابل یک مقاومت در زمان بسیار کوتاه قدرت</w:t>
+      </w:r>
+      <w:r>
+        <w:rPr>
+          <w:rFonts w:ascii="Vazir" w:hAnsi="Vazir" w:cs="Vazir" w:hint="cs"/>
+          <w:sz w:val="24"/>
+          <w:szCs w:val="24"/>
+          <w:rtl/>
+          <w:lang w:bidi="fa-IR"/>
+        </w:rPr>
+        <w:t xml:space="preserve"> خودش را به نمایش میگذارد، در این انقباظ تغییری در طول عضله دیده نمی</w:t>
+      </w:r>
+      <w:r>
+        <w:rPr>
+          <w:rFonts w:ascii="Vazir" w:hAnsi="Vazir" w:cs="Vazir"/>
+          <w:sz w:val="24"/>
+          <w:szCs w:val="24"/>
+          <w:rtl/>
+          <w:lang w:bidi="fa-IR"/>
+        </w:rPr>
+        <w:softHyphen/>
+      </w:r>
+      <w:r>
+        <w:rPr>
+          <w:rFonts w:ascii="Vazir" w:hAnsi="Vazir" w:cs="Vazir" w:hint="cs"/>
+          <w:sz w:val="24"/>
+          <w:szCs w:val="24"/>
+          <w:rtl/>
+          <w:lang w:bidi="fa-IR"/>
+        </w:rPr>
+        <w:t>شود و مفصل حرکتی نمیکند، معمولا قدرت انقباظ ایستا را با دستگاه داینومتر اندازه گیری میکنند و بسیار کاربردی در تربیت بدنی است.</w:t>
+      </w:r>
+    </w:p>
+    <w:p>
+      <w:pPr>
+        <w:bidi/>
+        <w:ind w:firstLine="720"/>
+        <w:outlineLvl w:val="2"/>
+        <w:rPr>
+          <w:rFonts w:ascii="Vazir" w:hAnsi="Vazir" w:cs="Vazir"/>
+          <w:sz w:val="24"/>
+          <w:szCs w:val="24"/>
+          <w:lang w:bidi="fa-IR"/>
+        </w:rPr>
+      </w:pPr>
+      <w:bookmarkStart w:id="10" w:name="_Toc54768297"/>
+      <w:r>
+        <w:rPr>
+          <w:rFonts w:ascii="Vazir" w:hAnsi="Vazir" w:cs="Vazir" w:hint="cs"/>
+          <w:b/>
+          <w:bCs/>
+          <w:sz w:val="24"/>
+          <w:szCs w:val="24"/>
+          <w:rtl/>
+          <w:lang w:bidi="fa-IR"/>
+        </w:rPr>
+        <w:t>انقباظ پویا یا انقباظ استاتیک یا ایزوتونیک است</w:t>
+      </w:r>
+      <w:r>
+        <w:rPr>
+          <w:rFonts w:ascii="Vazir" w:hAnsi="Vazir" w:cs="Vazir" w:hint="cs"/>
+          <w:sz w:val="24"/>
+          <w:szCs w:val="24"/>
+          <w:rtl/>
+          <w:lang w:bidi="fa-IR"/>
+        </w:rPr>
+        <w:t>،</w:t>
+      </w:r>
+      <w:bookmarkEnd w:id="10"/>
+      <w:r>
+        <w:rPr>
+          <w:rFonts w:ascii="Vazir" w:hAnsi="Vazir" w:cs="Vazir" w:hint="cs"/>
+          <w:sz w:val="24"/>
+          <w:szCs w:val="24"/>
+          <w:rtl/>
+          <w:lang w:bidi="fa-IR"/>
+        </w:rPr>
+        <w:t xml:space="preserve"> </w:t>
+      </w:r>
+    </w:p>
+    <w:p>
+      <w:pPr>
+        <w:bidi/>
+        <w:ind w:firstLine="720"/>
+        <w:rPr>
+          <w:rFonts w:ascii="Vazir" w:hAnsi="Vazir" w:cs="Vazir"/>
+          <w:sz w:val="24"/>
+          <w:szCs w:val="24"/>
+          <w:rtl/>
+          <w:lang w:bidi="fa-IR"/>
+        </w:rPr>
+      </w:pPr>
+      <w:r>
+        <w:rPr>
+          <w:rFonts w:ascii="Vazir" w:hAnsi="Vazir" w:cs="Vazir" w:hint="cs"/>
+          <w:sz w:val="24"/>
+          <w:szCs w:val="24"/>
+          <w:rtl/>
+          <w:lang w:bidi="fa-IR"/>
+        </w:rPr>
+        <w:t xml:space="preserve">در این اندازه گیری این عضله با جابه جایی اشیا قدرت خودش را نمایش میدهد در این انقباظ طول عضله کوتا می شود و در عضله حرکت دیده میشود، معمولا قدرت پویا را با وزنه های مختلفی اندازه گیری میکنند،  </w:t>
+      </w:r>
+    </w:p>
+    <w:p>
+      <w:pPr>
+        <w:bidi/>
+        <w:ind w:firstLine="720"/>
+        <w:outlineLvl w:val="1"/>
+        <w:rPr>
+          <w:rFonts w:ascii="Vazir" w:hAnsi="Vazir" w:cs="Vazir"/>
+          <w:sz w:val="24"/>
+          <w:szCs w:val="24"/>
+          <w:rtl/>
+          <w:lang w:bidi="fa-IR"/>
+        </w:rPr>
+      </w:pPr>
+      <w:bookmarkStart w:id="11" w:name="_Toc54768298"/>
+      <w:r>
+        <w:rPr>
+          <w:rFonts w:ascii="Vazir" w:hAnsi="Vazir" w:cs="Vazir" w:hint="cs"/>
+          <w:b/>
+          <w:bCs/>
+          <w:sz w:val="28"/>
+          <w:szCs w:val="28"/>
+          <w:rtl/>
+          <w:lang w:bidi="fa-IR"/>
+        </w:rPr>
+        <w:t>انقباظ دو حالت دارد</w:t>
+      </w:r>
+      <w:r>
+        <w:rPr>
+          <w:rFonts w:ascii="Vazir" w:hAnsi="Vazir" w:cs="Vazir" w:hint="cs"/>
+          <w:b/>
+          <w:bCs/>
+          <w:sz w:val="28"/>
+          <w:szCs w:val="28"/>
+          <w:rtl/>
+          <w:lang w:bidi="fa-IR"/>
+        </w:rPr>
+        <w:t>:</w:t>
+      </w:r>
+      <w:bookmarkEnd w:id="11"/>
+      <w:r>
+        <w:rPr>
+          <w:rFonts w:ascii="Vazir" w:hAnsi="Vazir" w:cs="Vazir" w:hint="cs"/>
+          <w:sz w:val="24"/>
+          <w:szCs w:val="24"/>
+          <w:rtl/>
+          <w:lang w:bidi="fa-IR"/>
+        </w:rPr>
+        <w:t xml:space="preserve"> </w:t>
+      </w:r>
+    </w:p>
+    <w:p>
+      <w:pPr>
+        <w:bidi/>
+        <w:ind w:left="720" w:firstLine="720"/>
+        <w:outlineLvl w:val="2"/>
+        <w:rPr>
+          <w:rFonts w:ascii="Vazir" w:hAnsi="Vazir" w:cs="Vazir"/>
+          <w:b/>
+          <w:bCs/>
+          <w:sz w:val="24"/>
+          <w:szCs w:val="24"/>
+          <w:rtl/>
+          <w:lang w:bidi="fa-IR"/>
+        </w:rPr>
+      </w:pPr>
+      <w:bookmarkStart w:id="12" w:name="_Toc54768299"/>
+      <w:r>
+        <w:rPr>
+          <w:rFonts w:ascii="Vazir" w:hAnsi="Vazir" w:cs="Vazir" w:hint="cs"/>
+          <w:b/>
+          <w:bCs/>
+          <w:sz w:val="24"/>
+          <w:szCs w:val="24"/>
+          <w:rtl/>
+          <w:lang w:bidi="fa-IR"/>
+        </w:rPr>
+        <w:t>انقباظ کانسنتریک یا درون گرا</w:t>
+      </w:r>
+      <w:bookmarkEnd w:id="12"/>
+      <w:r>
+        <w:rPr>
+          <w:rFonts w:ascii="Vazir" w:hAnsi="Vazir" w:cs="Vazir" w:hint="cs"/>
+          <w:b/>
+          <w:bCs/>
+          <w:sz w:val="24"/>
+          <w:szCs w:val="24"/>
+          <w:rtl/>
+          <w:lang w:bidi="fa-IR"/>
+        </w:rPr>
+        <w:t xml:space="preserve"> </w:t>
+      </w:r>
+    </w:p>
+    <w:p>
+      <w:pPr>
+        <w:bidi/>
+        <w:ind w:left="720" w:firstLine="720"/>
+        <w:outlineLvl w:val="2"/>
+        <w:rPr>
+          <w:rFonts w:ascii="Vazir" w:hAnsi="Vazir" w:cs="Vazir"/>
+          <w:b/>
+          <w:bCs/>
+          <w:sz w:val="24"/>
+          <w:szCs w:val="24"/>
+          <w:rtl/>
+          <w:lang w:bidi="fa-IR"/>
+        </w:rPr>
+      </w:pPr>
+      <w:bookmarkStart w:id="13" w:name="_Toc54768300"/>
+      <w:r>
+        <w:rPr>
+          <w:rFonts w:ascii="Vazir" w:hAnsi="Vazir" w:cs="Vazir" w:hint="cs"/>
+          <w:b/>
+          <w:bCs/>
+          <w:sz w:val="24"/>
+          <w:szCs w:val="24"/>
+          <w:rtl/>
+          <w:lang w:bidi="fa-IR"/>
+        </w:rPr>
+        <w:t>انقباظ اکسنتریک یا بیرون گرا</w:t>
+      </w:r>
+      <w:bookmarkEnd w:id="13"/>
+    </w:p>
+    <w:p>
+      <w:pPr>
+        <w:bidi/>
+        <w:ind w:firstLine="720"/>
+        <w:rPr>
+          <w:rFonts w:ascii="Vazir" w:hAnsi="Vazir" w:cs="Vazir"/>
+          <w:sz w:val="24"/>
+          <w:szCs w:val="24"/>
+          <w:rtl/>
+          <w:lang w:bidi="fa-IR"/>
+        </w:rPr>
+      </w:pPr>
+    </w:p>
+    <w:p>
+      <w:pPr>
+        <w:bidi/>
+        <w:ind w:firstLine="720"/>
+        <w:rPr>
+          <w:rFonts w:ascii="Vazir" w:hAnsi="Vazir" w:cs="Vazir"/>
+          <w:sz w:val="24"/>
+          <w:szCs w:val="24"/>
+          <w:rtl/>
+          <w:lang w:bidi="fa-IR"/>
+        </w:rPr>
+      </w:pPr>
+    </w:p>
+    <w:p>
+      <w:pPr>
+        <w:bidi/>
+        <w:ind w:firstLine="720"/>
+        <w:rPr>
+          <w:rFonts w:ascii="Vazir" w:hAnsi="Vazir" w:cs="Vazir"/>
+          <w:sz w:val="24"/>
+          <w:szCs w:val="24"/>
+          <w:rtl/>
+          <w:lang w:bidi="fa-IR"/>
+        </w:rPr>
+      </w:pPr>
+    </w:p>
+    <w:p>
+      <w:pPr>
+        <w:bidi/>
+        <w:ind w:firstLine="720"/>
+        <w:rPr>
+          <w:rFonts w:ascii="Vazir" w:hAnsi="Vazir" w:cs="Vazir"/>
+          <w:sz w:val="24"/>
+          <w:szCs w:val="24"/>
+          <w:rtl/>
+          <w:lang w:bidi="fa-IR"/>
+        </w:rPr>
+      </w:pPr>
+    </w:p>
+    <w:p>
+      <w:pPr>
+        <w:bidi/>
+        <w:ind w:firstLine="720"/>
+        <w:outlineLvl w:val="2"/>
+        <w:rPr>
+          <w:rFonts w:ascii="Vazir" w:hAnsi="Vazir" w:cs="Vazir"/>
+          <w:b/>
+          <w:bCs/>
+          <w:sz w:val="24"/>
+          <w:szCs w:val="24"/>
+          <w:rtl/>
+          <w:lang w:bidi="fa-IR"/>
+        </w:rPr>
+      </w:pPr>
+      <w:bookmarkStart w:id="14" w:name="_Toc54768301"/>
+      <w:r>
+        <w:rPr>
+          <w:rFonts w:ascii="Vazir" w:hAnsi="Vazir" w:cs="Vazir" w:hint="cs"/>
+          <w:b/>
+          <w:bCs/>
+          <w:sz w:val="24"/>
+          <w:szCs w:val="24"/>
+          <w:rtl/>
+          <w:lang w:bidi="fa-IR"/>
+        </w:rPr>
+        <w:lastRenderedPageBreak/>
+        <w:t>انقباظ ترکیبی یا ایزوکنتیک</w:t>
+      </w:r>
+      <w:bookmarkEnd w:id="14"/>
+    </w:p>
+    <w:p>
+      <w:pPr>
+        <w:bidi/>
+        <w:ind w:firstLine="720"/>
+        <w:rPr>
+          <w:rFonts w:ascii="Vazir" w:hAnsi="Vazir" w:cs="Vazir" w:hint="cs"/>
+          <w:sz w:val="24"/>
+          <w:szCs w:val="24"/>
+          <w:rtl/>
+          <w:lang w:bidi="fa-IR"/>
+        </w:rPr>
+      </w:pPr>
+      <w:r>
+        <w:rPr>
+          <w:rFonts w:ascii="Vazir" w:hAnsi="Vazir" w:cs="Vazir"/>
+          <w:sz w:val="24"/>
+          <w:szCs w:val="24"/>
+          <w:rtl/>
+          <w:lang w:bidi="fa-IR"/>
+        </w:rPr>
+        <w:tab/>
+      </w:r>
+      <w:r>
+        <w:rPr>
+          <w:rFonts w:ascii="Vazir" w:hAnsi="Vazir" w:cs="Vazir" w:hint="cs"/>
+          <w:sz w:val="24"/>
+          <w:szCs w:val="24"/>
+          <w:rtl/>
+          <w:lang w:bidi="fa-IR"/>
+        </w:rPr>
+        <w:t>شامل هر دو انقباظ است، انقباظ کم طول عضلات تغییر میکند یا نمی کند، و با دستگاه های الترومکانیکی، یا هیدرولیکی قابل اندازه گیری است و نیاز به دستگاه های پیشرفته ای است.</w:t>
+      </w:r>
+    </w:p>
+    <w:p>
+      <w:pPr>
+        <w:bidi/>
+        <w:ind w:firstLine="720"/>
+        <w:rPr>
+          <w:rFonts w:ascii="Vazir" w:hAnsi="Vazir" w:cs="Vazir"/>
+          <w:sz w:val="24"/>
+          <w:szCs w:val="24"/>
+          <w:rtl/>
+          <w:lang w:bidi="fa-IR"/>
+        </w:rPr>
+      </w:pPr>
+    </w:p>
+    <w:p>
+      <w:pPr>
+        <w:bidi/>
+        <w:outlineLvl w:val="1"/>
+        <w:rPr>
+          <w:rFonts w:ascii="Vazir" w:hAnsi="Vazir" w:cs="Vazir"/>
+          <w:b/>
+          <w:bCs/>
+          <w:sz w:val="24"/>
+          <w:szCs w:val="24"/>
+          <w:rtl/>
+          <w:lang w:bidi="fa-IR"/>
+        </w:rPr>
+      </w:pPr>
+      <w:bookmarkStart w:id="15" w:name="_Toc54768302"/>
+      <w:r>
+        <w:rPr>
+          <w:rFonts w:ascii="Vazir" w:hAnsi="Vazir" w:cs="Vazir" w:hint="cs"/>
+          <w:b/>
+          <w:bCs/>
+          <w:sz w:val="24"/>
+          <w:szCs w:val="24"/>
+          <w:rtl/>
+          <w:lang w:bidi="fa-IR"/>
+        </w:rPr>
+        <w:t>اندازه گیری قدرت عضلانی</w:t>
+      </w:r>
+      <w:bookmarkEnd w:id="15"/>
+    </w:p>
+    <w:p>
+      <w:pPr>
+        <w:bidi/>
+        <w:rPr>
+          <w:rFonts w:ascii="Vazir" w:hAnsi="Vazir" w:cs="Vazir"/>
+          <w:sz w:val="24"/>
+          <w:szCs w:val="24"/>
+          <w:rtl/>
+          <w:lang w:bidi="fa-IR"/>
+        </w:rPr>
+      </w:pPr>
+      <w:r>
+        <w:rPr>
+          <w:rFonts w:ascii="Vazir" w:hAnsi="Vazir" w:cs="Vazir" w:hint="cs"/>
+          <w:sz w:val="24"/>
+          <w:szCs w:val="24"/>
+          <w:rtl/>
+          <w:lang w:bidi="fa-IR"/>
+        </w:rPr>
+        <w:t xml:space="preserve"> معمولا آزمون های مختلفی وجود دارد</w:t>
+      </w:r>
+      <w:r>
+        <w:rPr>
+          <w:rFonts w:ascii="Vazir" w:hAnsi="Vazir" w:cs="Vazir" w:hint="cs"/>
+          <w:sz w:val="24"/>
+          <w:szCs w:val="24"/>
+          <w:rtl/>
+          <w:lang w:bidi="fa-IR"/>
+        </w:rPr>
+        <w:t>:</w:t>
+      </w:r>
+    </w:p>
+    <w:p>
+      <w:pPr>
+        <w:bidi/>
+        <w:ind w:firstLine="720"/>
+        <w:outlineLvl w:val="2"/>
+        <w:rPr>
+          <w:rFonts w:ascii="Vazir" w:hAnsi="Vazir" w:cs="Vazir"/>
+          <w:b/>
+          <w:bCs/>
+          <w:sz w:val="24"/>
+          <w:szCs w:val="24"/>
+          <w:rtl/>
+          <w:lang w:bidi="fa-IR"/>
+        </w:rPr>
+      </w:pPr>
+      <w:bookmarkStart w:id="16" w:name="_Toc54768303"/>
+      <w:r>
+        <w:rPr>
+          <w:rFonts w:ascii="Vazir" w:hAnsi="Vazir" w:cs="Vazir" w:hint="cs"/>
+          <w:b/>
+          <w:bCs/>
+          <w:sz w:val="24"/>
+          <w:szCs w:val="24"/>
+          <w:rtl/>
+          <w:lang w:bidi="fa-IR"/>
+        </w:rPr>
+        <w:t>آزمون قدرت عضلات شکم</w:t>
+      </w:r>
+      <w:bookmarkEnd w:id="16"/>
+    </w:p>
+    <w:p>
+      <w:pPr>
+        <w:bidi/>
+        <w:ind w:firstLine="720"/>
+        <w:rPr>
+          <w:rFonts w:ascii="Vazir" w:hAnsi="Vazir" w:cs="Vazir"/>
+          <w:sz w:val="24"/>
+          <w:szCs w:val="24"/>
+          <w:rtl/>
+          <w:lang w:bidi="fa-IR"/>
+        </w:rPr>
+      </w:pPr>
+      <w:r>
+        <w:rPr>
+          <w:rFonts w:ascii="Vazir" w:hAnsi="Vazir" w:cs="Vazir" w:hint="cs"/>
+          <w:sz w:val="24"/>
+          <w:szCs w:val="24"/>
+          <w:rtl/>
+          <w:lang w:bidi="fa-IR"/>
+        </w:rPr>
+        <w:t xml:space="preserve">به عنوان آزمون دراز نشست در سنین مختلف مشخص شده و </w:t>
+      </w:r>
+      <w:r>
+        <w:rPr>
+          <w:rFonts w:ascii="Vazir" w:hAnsi="Vazir" w:cs="Vazir" w:hint="cs"/>
+          <w:b/>
+          <w:bCs/>
+          <w:sz w:val="24"/>
+          <w:szCs w:val="24"/>
+          <w:rtl/>
+          <w:lang w:bidi="fa-IR"/>
+        </w:rPr>
+        <w:t>براساس یک زمان</w:t>
+      </w:r>
+      <w:r>
+        <w:rPr>
+          <w:rFonts w:ascii="Vazir" w:hAnsi="Vazir" w:cs="Vazir" w:hint="cs"/>
+          <w:sz w:val="24"/>
+          <w:szCs w:val="24"/>
+          <w:rtl/>
+          <w:lang w:bidi="fa-IR"/>
+        </w:rPr>
+        <w:t xml:space="preserve"> این ازمون گرفته میشود و امتیاز نهایی برای فرد مورد نظر تعیین خواهد شد.</w:t>
+      </w:r>
+    </w:p>
+    <w:p>
+      <w:pPr>
+        <w:bidi/>
+        <w:ind w:firstLine="720"/>
+        <w:outlineLvl w:val="2"/>
+        <w:rPr>
+          <w:rFonts w:ascii="Vazir" w:hAnsi="Vazir" w:cs="Vazir"/>
+          <w:b/>
+          <w:bCs/>
+          <w:sz w:val="24"/>
+          <w:szCs w:val="24"/>
+          <w:rtl/>
+          <w:lang w:bidi="fa-IR"/>
+        </w:rPr>
+      </w:pPr>
+      <w:bookmarkStart w:id="17" w:name="_Toc54768304"/>
+      <w:r>
+        <w:rPr>
+          <w:rFonts w:ascii="Vazir" w:hAnsi="Vazir" w:cs="Vazir" w:hint="cs"/>
+          <w:b/>
+          <w:bCs/>
+          <w:sz w:val="24"/>
+          <w:szCs w:val="24"/>
+          <w:rtl/>
+          <w:lang w:bidi="fa-IR"/>
+        </w:rPr>
+        <w:t>آزمون کشکش بارفیکس</w:t>
+      </w:r>
+      <w:bookmarkEnd w:id="17"/>
+      <w:r>
+        <w:rPr>
+          <w:rFonts w:ascii="Vazir" w:hAnsi="Vazir" w:cs="Vazir" w:hint="cs"/>
+          <w:b/>
+          <w:bCs/>
+          <w:sz w:val="24"/>
+          <w:szCs w:val="24"/>
+          <w:rtl/>
+          <w:lang w:bidi="fa-IR"/>
+        </w:rPr>
+        <w:t xml:space="preserve"> </w:t>
+      </w:r>
+    </w:p>
+    <w:p>
+      <w:pPr>
+        <w:bidi/>
+        <w:ind w:firstLine="720"/>
         <w:jc w:val="both"/>
         <w:rPr>
           <w:rFonts w:ascii="Vazir" w:hAnsi="Vazir" w:cs="Vazir"/>
@@ -1014,64 +4690,297 @@
           <w:lang w:bidi="fa-IR"/>
         </w:rPr>
       </w:pPr>
-    </w:p>
-    <w:p>
-      <w:pPr>
-        <w:bidi/>
-        <w:rPr>
-          <w:rFonts w:ascii="Vazir" w:hAnsi="Vazir" w:cs="Vazir"/>
-          <w:sz w:val="24"/>
-          <w:szCs w:val="24"/>
-          <w:lang w:bidi="fa-IR"/>
-        </w:rPr>
-      </w:pPr>
-    </w:p>
-    <w:p>
-      <w:pPr>
-        <w:bidi/>
-        <w:rPr>
-          <w:rFonts w:ascii="Vazir" w:hAnsi="Vazir" w:cs="Vazir"/>
-          <w:sz w:val="24"/>
-          <w:szCs w:val="24"/>
-          <w:lang w:bidi="fa-IR"/>
-        </w:rPr>
-      </w:pPr>
-    </w:p>
-    <w:p>
-      <w:pPr>
-        <w:bidi/>
-        <w:rPr>
-          <w:rFonts w:ascii="Vazir" w:hAnsi="Vazir" w:cs="Vazir"/>
-          <w:sz w:val="24"/>
-          <w:szCs w:val="24"/>
-          <w:lang w:bidi="fa-IR"/>
-        </w:rPr>
-      </w:pPr>
-    </w:p>
-    <w:p>
-      <w:pPr>
-        <w:bidi/>
-        <w:rPr>
-          <w:rFonts w:ascii="Vazir" w:hAnsi="Vazir" w:cs="Vazir"/>
-          <w:sz w:val="24"/>
-          <w:szCs w:val="24"/>
-          <w:lang w:bidi="fa-IR"/>
-        </w:rPr>
-      </w:pPr>
+      <w:r>
+        <w:rPr>
+          <w:rFonts w:ascii="Vazir" w:hAnsi="Vazir" w:cs="Vazir" w:hint="cs"/>
+          <w:sz w:val="24"/>
+          <w:szCs w:val="24"/>
+          <w:rtl/>
+          <w:lang w:bidi="fa-IR"/>
+        </w:rPr>
+        <w:t xml:space="preserve">این آزمون </w:t>
+      </w:r>
+      <w:r>
+        <w:rPr>
+          <w:rFonts w:ascii="Vazir" w:hAnsi="Vazir" w:cs="Vazir" w:hint="cs"/>
+          <w:b/>
+          <w:bCs/>
+          <w:sz w:val="24"/>
+          <w:szCs w:val="24"/>
+          <w:rtl/>
+          <w:lang w:bidi="fa-IR"/>
+        </w:rPr>
+        <w:t xml:space="preserve">قدرت بازو ها و شانه ها را </w:t>
+      </w:r>
+      <w:r>
+        <w:rPr>
+          <w:rFonts w:ascii="Vazir" w:hAnsi="Vazir" w:cs="Vazir" w:hint="cs"/>
+          <w:sz w:val="24"/>
+          <w:szCs w:val="24"/>
+          <w:rtl/>
+          <w:lang w:bidi="fa-IR"/>
+        </w:rPr>
+        <w:t>اندازه</w:t>
+      </w:r>
+      <w:r>
+        <w:rPr>
+          <w:rFonts w:ascii="Vazir" w:hAnsi="Vazir" w:cs="Vazir"/>
+          <w:sz w:val="24"/>
+          <w:szCs w:val="24"/>
+          <w:rtl/>
+          <w:lang w:bidi="fa-IR"/>
+        </w:rPr>
+        <w:softHyphen/>
+      </w:r>
+      <w:r>
+        <w:rPr>
+          <w:rFonts w:ascii="Vazir" w:hAnsi="Vazir" w:cs="Vazir" w:hint="cs"/>
+          <w:sz w:val="24"/>
+          <w:szCs w:val="24"/>
+          <w:rtl/>
+          <w:lang w:bidi="fa-IR"/>
+        </w:rPr>
+        <w:t>گیری میکند، یک میله بار فیکس نیاز است، و وزنه ای که به بدن آزمون شوند متصل می</w:t>
+      </w:r>
+      <w:r>
+        <w:rPr>
+          <w:rFonts w:ascii="Vazir" w:hAnsi="Vazir" w:cs="Vazir"/>
+          <w:sz w:val="24"/>
+          <w:szCs w:val="24"/>
+          <w:rtl/>
+          <w:lang w:bidi="fa-IR"/>
+        </w:rPr>
+        <w:softHyphen/>
+      </w:r>
+      <w:r>
+        <w:rPr>
+          <w:rFonts w:ascii="Vazir" w:hAnsi="Vazir" w:cs="Vazir" w:hint="cs"/>
+          <w:sz w:val="24"/>
+          <w:szCs w:val="24"/>
+          <w:rtl/>
+          <w:lang w:bidi="fa-IR"/>
+        </w:rPr>
+        <w:t>شود.</w:t>
+      </w:r>
+      <w:r>
+        <w:rPr>
+          <w:rFonts w:ascii="Vazir" w:hAnsi="Vazir" w:cs="Vazir" w:hint="cs"/>
+          <w:sz w:val="24"/>
+          <w:szCs w:val="24"/>
+          <w:rtl/>
+          <w:lang w:bidi="fa-IR"/>
+        </w:rPr>
+        <w:t xml:space="preserve"> برای اندازه گیری این آزمون میتوانیم به دو صورت میتوانیم عمل کنیم</w:t>
+      </w:r>
+      <w:r>
+        <w:rPr>
+          <w:rFonts w:ascii="Vazir" w:hAnsi="Vazir" w:cs="Vazir" w:hint="cs"/>
+          <w:sz w:val="24"/>
+          <w:szCs w:val="24"/>
+          <w:rtl/>
+          <w:lang w:bidi="fa-IR"/>
+        </w:rPr>
+        <w:t>. هم میتوانیم براساس تعداد اندازه گیری کنیم، هم میتوانیم براساس مقدار وزنه ای که دانشجو به عنوان یک حرکت انجام میدهد</w:t>
+      </w:r>
+      <w:r>
+        <w:rPr>
+          <w:rFonts w:ascii="Vazir" w:hAnsi="Vazir" w:cs="Vazir" w:hint="cs"/>
+          <w:sz w:val="24"/>
+          <w:szCs w:val="24"/>
+          <w:rtl/>
+          <w:lang w:bidi="fa-IR"/>
+        </w:rPr>
+        <w:t xml:space="preserve"> حداکثر توان قدرت عضلانی خود را به نمایش بگذارد، اما معمولا به صورت تعدادی و تایمی برگذار میشود.</w:t>
+      </w:r>
     </w:p>
     <w:p>
       <w:pPr>
         <w:bidi/>
         <w:ind w:firstLine="720"/>
-        <w:rPr>
-          <w:rFonts w:ascii="Vazir" w:hAnsi="Vazir" w:cs="Vazir"/>
-          <w:sz w:val="24"/>
-          <w:szCs w:val="24"/>
-          <w:lang w:bidi="fa-IR"/>
-        </w:rPr>
-      </w:pPr>
+        <w:jc w:val="both"/>
+        <w:outlineLvl w:val="2"/>
+        <w:rPr>
+          <w:rFonts w:ascii="Vazir" w:hAnsi="Vazir" w:cs="Vazir"/>
+          <w:b/>
+          <w:bCs/>
+          <w:sz w:val="24"/>
+          <w:szCs w:val="24"/>
+          <w:rtl/>
+          <w:lang w:bidi="fa-IR"/>
+        </w:rPr>
+      </w:pPr>
+      <w:bookmarkStart w:id="18" w:name="_Toc54768305"/>
+      <w:r>
+        <w:rPr>
+          <w:rFonts w:ascii="Vazir" w:hAnsi="Vazir" w:cs="Vazir" w:hint="cs"/>
+          <w:b/>
+          <w:bCs/>
+          <w:sz w:val="24"/>
+          <w:szCs w:val="24"/>
+          <w:rtl/>
+          <w:lang w:bidi="fa-IR"/>
+        </w:rPr>
+        <w:t>آزمون پرس سینه به حالت خوابیده</w:t>
+      </w:r>
+      <w:bookmarkEnd w:id="18"/>
+    </w:p>
+    <w:p>
+      <w:pPr>
+        <w:bidi/>
+        <w:ind w:firstLine="720"/>
+        <w:jc w:val="both"/>
+        <w:rPr>
+          <w:rFonts w:ascii="Vazir" w:hAnsi="Vazir" w:cs="Vazir" w:hint="cs"/>
+          <w:sz w:val="24"/>
+          <w:szCs w:val="24"/>
+          <w:rtl/>
+          <w:lang w:bidi="fa-IR"/>
+        </w:rPr>
+      </w:pPr>
+      <w:r>
+        <w:rPr>
+          <w:rFonts w:ascii="Vazir" w:hAnsi="Vazir" w:cs="Vazir" w:hint="cs"/>
+          <w:sz w:val="24"/>
+          <w:szCs w:val="24"/>
+          <w:rtl/>
+          <w:lang w:bidi="fa-IR"/>
+        </w:rPr>
+        <w:t>که در آن، ازمون شونده حداکثر وزنه ای را که یک مرتبه میتواند بلند کند را انجام میدهد و براساس آن قدرت عضلانی او در ناحیه سینه و بالاتنه سنجیده می</w:t>
+      </w:r>
+      <w:r>
+        <w:rPr>
+          <w:rFonts w:ascii="Vazir" w:hAnsi="Vazir" w:cs="Vazir"/>
+          <w:sz w:val="24"/>
+          <w:szCs w:val="24"/>
+          <w:rtl/>
+          <w:lang w:bidi="fa-IR"/>
+        </w:rPr>
+        <w:softHyphen/>
+      </w:r>
+      <w:r>
+        <w:rPr>
+          <w:rFonts w:ascii="Vazir" w:hAnsi="Vazir" w:cs="Vazir" w:hint="cs"/>
+          <w:sz w:val="24"/>
+          <w:szCs w:val="24"/>
+          <w:rtl/>
+          <w:lang w:bidi="fa-IR"/>
+        </w:rPr>
+        <w:t>شود.</w:t>
+      </w:r>
+    </w:p>
+    <w:p>
+      <w:pPr>
+        <w:bidi/>
+        <w:ind w:firstLine="720"/>
+        <w:rPr>
+          <w:rFonts w:ascii="Vazir" w:hAnsi="Vazir" w:cs="Vazir"/>
+          <w:sz w:val="24"/>
+          <w:szCs w:val="24"/>
+          <w:rtl/>
+          <w:lang w:bidi="fa-IR"/>
+        </w:rPr>
+      </w:pPr>
+    </w:p>
+    <w:p>
+      <w:pPr>
+        <w:bidi/>
+        <w:ind w:firstLine="720"/>
+        <w:outlineLvl w:val="2"/>
+        <w:rPr>
+          <w:rFonts w:ascii="Vazir" w:hAnsi="Vazir" w:cs="Vazir"/>
+          <w:b/>
+          <w:bCs/>
+          <w:sz w:val="24"/>
+          <w:szCs w:val="24"/>
+          <w:rtl/>
+          <w:lang w:bidi="fa-IR"/>
+        </w:rPr>
+      </w:pPr>
+      <w:r>
+        <w:rPr>
+          <w:rFonts w:ascii="Vazir" w:hAnsi="Vazir" w:cs="Vazir"/>
+          <w:b/>
+          <w:bCs/>
+          <w:sz w:val="24"/>
+          <w:szCs w:val="24"/>
+          <w:rtl/>
+          <w:lang w:bidi="fa-IR"/>
+        </w:rPr>
+        <w:br/>
+      </w:r>
+      <w:r>
+        <w:rPr>
+          <w:rFonts w:ascii="Vazir" w:hAnsi="Vazir" w:cs="Vazir"/>
+          <w:b/>
+          <w:bCs/>
+          <w:sz w:val="24"/>
+          <w:szCs w:val="24"/>
+          <w:rtl/>
+          <w:lang w:bidi="fa-IR"/>
+        </w:rPr>
+        <w:tab/>
+      </w:r>
+      <w:bookmarkStart w:id="19" w:name="_Toc54768306"/>
+      <w:r>
+        <w:rPr>
+          <w:rFonts w:ascii="Vazir" w:hAnsi="Vazir" w:cs="Vazir" w:hint="cs"/>
+          <w:b/>
+          <w:bCs/>
+          <w:sz w:val="24"/>
+          <w:szCs w:val="24"/>
+          <w:rtl/>
+          <w:lang w:bidi="fa-IR"/>
+        </w:rPr>
+        <w:t>آزمون قدرت عضلات پشت</w:t>
+      </w:r>
+      <w:bookmarkEnd w:id="19"/>
+    </w:p>
+    <w:p>
+      <w:pPr>
+        <w:bidi/>
+        <w:ind w:firstLine="720"/>
+        <w:jc w:val="both"/>
+        <w:rPr>
+          <w:rFonts w:ascii="Vazir" w:hAnsi="Vazir" w:cs="Vazir" w:hint="cs"/>
+          <w:sz w:val="24"/>
+          <w:szCs w:val="24"/>
+          <w:rtl/>
+          <w:lang w:bidi="fa-IR"/>
+        </w:rPr>
+      </w:pPr>
+      <w:r>
+        <w:rPr>
+          <w:rFonts w:ascii="Vazir" w:hAnsi="Vazir" w:cs="Vazir" w:hint="cs"/>
+          <w:sz w:val="24"/>
+          <w:szCs w:val="24"/>
+          <w:rtl/>
+          <w:lang w:bidi="fa-IR"/>
+        </w:rPr>
+        <w:t>نیاز به یک دستگاه به نام داینومتر دارد، آزمون شوند بر روی سکوی آن قرار میگیرد و کمی به جلو متمایل میشود، دوطرف میله را میگیرد و میزان عضلات پشت ازمون شوند مشخص میشود و قدرت عضلانی در آن ناحیه سنجیده می</w:t>
+      </w:r>
+      <w:r>
+        <w:rPr>
+          <w:rFonts w:ascii="Vazir" w:hAnsi="Vazir" w:cs="Vazir"/>
+          <w:sz w:val="24"/>
+          <w:szCs w:val="24"/>
+          <w:rtl/>
+          <w:lang w:bidi="fa-IR"/>
+        </w:rPr>
+        <w:softHyphen/>
+      </w:r>
+      <w:r>
+        <w:rPr>
+          <w:rFonts w:ascii="Vazir" w:hAnsi="Vazir" w:cs="Vazir" w:hint="cs"/>
+          <w:sz w:val="24"/>
+          <w:szCs w:val="24"/>
+          <w:rtl/>
+          <w:lang w:bidi="fa-IR"/>
+        </w:rPr>
+        <w:t>شود.</w:t>
+      </w:r>
     </w:p>
     <w:sectPr>
+      <w:footerReference w:type="default" r:id="rId8"/>
       <w:pgSz w:w="12240" w:h="15840"/>
       <w:pgMar w:top="1440" w:right="1440" w:bottom="1440" w:left="1440" w:header="720" w:footer="720" w:gutter="0"/>
       <w:cols w:space="720"/>
@@ -1079,6 +4988,130 @@
     </w:sectPr>
   </w:body>
 </w:document>
+</file>
+
+<file path=word/endnotes.xml><?xml version="1.0" encoding="utf-8"?>
+<w:endnotes xmlns:wpc="http://schemas.microsoft.com/office/word/2010/wordprocessingCanvas" xmlns:cx="http://schemas.microsoft.com/office/drawing/2014/chartex" xmlns:cx1="http://schemas.microsoft.com/office/drawing/2015/9/8/chartex" xmlns:cx2="http://schemas.microsoft.com/office/drawing/2015/10/21/chartex" xmlns:cx3="http://schemas.microsoft.com/office/drawing/2016/5/9/chartex" xmlns:cx4="http://schemas.microsoft.com/office/drawing/2016/5/10/chartex" xmlns:cx5="http://schemas.microsoft.com/office/drawing/2016/5/11/chartex" xmlns:cx6="http://schemas.microsoft.com/office/drawing/2016/5/12/chartex" xmlns:cx7="http://schemas.microsoft.com/office/drawing/2016/5/13/chartex" xmlns:cx8="http://schemas.microsoft.com/office/drawing/2016/5/14/chartex" xmlns:mc="http://schemas.openxmlformats.org/markup-compatibility/2006" xmlns:aink="http://schemas.microsoft.com/office/drawing/2016/ink" xmlns:am3d="http://schemas.microsoft.com/office/drawing/2017/model3d" xmlns:o="urn:schemas-microsoft-com:office:office" xmlns:r="http://schemas.openxmlformats.org/officeDocument/2006/relationships" xmlns:m="http://schemas.openxmlformats.org/officeDocument/2006/math" xmlns:v="urn:schemas-microsoft-com:vml" xmlns:wp14="http://schemas.microsoft.com/office/word/2010/wordprocessingDrawing" xmlns:wp="http://schemas.openxmlformats.org/drawingml/2006/wordprocessingDrawing" xmlns:w10="urn:schemas-microsoft-com:office:word" xmlns:w="http://schemas.openxmlformats.org/wordprocessingml/2006/main" xmlns:w14="http://schemas.microsoft.com/office/word/2010/wordml" xmlns:w15="http://schemas.microsoft.com/office/word/2012/wordml" xmlns:w16cex="http://schemas.microsoft.com/office/word/2018/wordml/cex" xmlns:w16cid="http://schemas.microsoft.com/office/word/2016/wordml/cid" xmlns:w16="http://schemas.microsoft.com/office/word/2018/wordml" xmlns:w16se="http://schemas.microsoft.com/office/word/2015/wordml/symex" xmlns:wpg="http://schemas.microsoft.com/office/word/2010/wordprocessingGroup" xmlns:wpi="http://schemas.microsoft.com/office/word/2010/wordprocessingInk" xmlns:wne="http://schemas.microsoft.com/office/word/2006/wordml" xmlns:wps="http://schemas.microsoft.com/office/word/2010/wordprocessingShape" mc:Ignorable="w14 w15 w16se w16cid w16 w16cex wp14">
+  <w:endnote w:type="separator" w:id="-1">
+    <w:p>
+      <w:pPr>
+        <w:spacing w:after="0" w:line="240" w:lineRule="auto"/>
+      </w:pPr>
+      <w:r>
+        <w:separator/>
+      </w:r>
+    </w:p>
+  </w:endnote>
+  <w:endnote w:type="continuationSeparator" w:id="0">
+    <w:p>
+      <w:pPr>
+        <w:spacing w:after="0" w:line="240" w:lineRule="auto"/>
+      </w:pPr>
+      <w:r>
+        <w:continuationSeparator/>
+      </w:r>
+    </w:p>
+  </w:endnote>
+</w:endnotes>
+</file>
+
+<file path=word/footer1.xml><?xml version="1.0" encoding="utf-8"?>
+<w:ftr xmlns:wpc="http://schemas.microsoft.com/office/word/2010/wordprocessingCanvas" xmlns:cx="http://schemas.microsoft.com/office/drawing/2014/chartex" xmlns:cx1="http://schemas.microsoft.com/office/drawing/2015/9/8/chartex" xmlns:cx2="http://schemas.microsoft.com/office/drawing/2015/10/21/chartex" xmlns:cx3="http://schemas.microsoft.com/office/drawing/2016/5/9/chartex" xmlns:cx4="http://schemas.microsoft.com/office/drawing/2016/5/10/chartex" xmlns:cx5="http://schemas.microsoft.com/office/drawing/2016/5/11/chartex" xmlns:cx6="http://schemas.microsoft.com/office/drawing/2016/5/12/chartex" xmlns:cx7="http://schemas.microsoft.com/office/drawing/2016/5/13/chartex" xmlns:cx8="http://schemas.microsoft.com/office/drawing/2016/5/14/chartex" xmlns:mc="http://schemas.openxmlformats.org/markup-compatibility/2006" xmlns:aink="http://schemas.microsoft.com/office/drawing/2016/ink" xmlns:am3d="http://schemas.microsoft.com/office/drawing/2017/model3d" xmlns:o="urn:schemas-microsoft-com:office:office" xmlns:r="http://schemas.openxmlformats.org/officeDocument/2006/relationships" xmlns:m="http://schemas.openxmlformats.org/officeDocument/2006/math" xmlns:v="urn:schemas-microsoft-com:vml" xmlns:wp14="http://schemas.microsoft.com/office/word/2010/wordprocessingDrawing" xmlns:wp="http://schemas.openxmlformats.org/drawingml/2006/wordprocessingDrawing" xmlns:w10="urn:schemas-microsoft-com:office:word" xmlns:w="http://schemas.openxmlformats.org/wordprocessingml/2006/main" xmlns:w14="http://schemas.microsoft.com/office/word/2010/wordml" xmlns:w15="http://schemas.microsoft.com/office/word/2012/wordml" xmlns:w16cex="http://schemas.microsoft.com/office/word/2018/wordml/cex" xmlns:w16cid="http://schemas.microsoft.com/office/word/2016/wordml/cid" xmlns:w16="http://schemas.microsoft.com/office/word/2018/wordml" xmlns:w16se="http://schemas.microsoft.com/office/word/2015/wordml/symex" xmlns:wpg="http://schemas.microsoft.com/office/word/2010/wordprocessingGroup" xmlns:wpi="http://schemas.microsoft.com/office/word/2010/wordprocessingInk" xmlns:wne="http://schemas.microsoft.com/office/word/2006/wordml" xmlns:wps="http://schemas.microsoft.com/office/word/2010/wordprocessingShape" mc:Ignorable="w14 w15 w16se w16cid w16 w16cex wp14">
+  <w:p>
+    <w:pPr>
+      <w:pStyle w:val="Footer"/>
+      <w:tabs>
+        <w:tab w:val="clear" w:pos="4680"/>
+        <w:tab w:val="clear" w:pos="9360"/>
+      </w:tabs>
+      <w:jc w:val="center"/>
+      <w:rPr>
+        <w:rFonts w:ascii="W_zar" w:hAnsi="W_zar" w:cs="W_zar"/>
+        <w:caps/>
+        <w:noProof/>
+        <w:sz w:val="24"/>
+        <w:szCs w:val="24"/>
+      </w:rPr>
+    </w:pPr>
+    <w:r>
+      <w:rPr>
+        <w:rFonts w:ascii="W_zar" w:hAnsi="W_zar" w:cs="W_zar"/>
+        <w:caps/>
+        <w:sz w:val="24"/>
+        <w:szCs w:val="24"/>
+      </w:rPr>
+      <w:fldChar w:fldCharType="begin"/>
+    </w:r>
+    <w:r>
+      <w:rPr>
+        <w:rFonts w:ascii="W_zar" w:hAnsi="W_zar" w:cs="W_zar"/>
+        <w:caps/>
+        <w:sz w:val="24"/>
+        <w:szCs w:val="24"/>
+      </w:rPr>
+      <w:instrText xml:space="preserve"> PAGE   \* MERGEFORMAT </w:instrText>
+    </w:r>
+    <w:r>
+      <w:rPr>
+        <w:rFonts w:ascii="W_zar" w:hAnsi="W_zar" w:cs="W_zar"/>
+        <w:caps/>
+        <w:sz w:val="24"/>
+        <w:szCs w:val="24"/>
+      </w:rPr>
+      <w:fldChar w:fldCharType="separate"/>
+    </w:r>
+    <w:r>
+      <w:rPr>
+        <w:rFonts w:ascii="W_zar" w:hAnsi="W_zar" w:cs="W_zar"/>
+        <w:caps/>
+        <w:noProof/>
+        <w:sz w:val="24"/>
+        <w:szCs w:val="24"/>
+      </w:rPr>
+      <w:t>2</w:t>
+    </w:r>
+    <w:r>
+      <w:rPr>
+        <w:rFonts w:ascii="W_zar" w:hAnsi="W_zar" w:cs="W_zar"/>
+        <w:caps/>
+        <w:noProof/>
+        <w:sz w:val="24"/>
+        <w:szCs w:val="24"/>
+      </w:rPr>
+      <w:fldChar w:fldCharType="end"/>
+    </w:r>
+  </w:p>
+  <w:p>
+    <w:pPr>
+      <w:pStyle w:val="Footer"/>
+    </w:pPr>
+  </w:p>
+</w:ftr>
+</file>
+
+<file path=word/footnotes.xml><?xml version="1.0" encoding="utf-8"?>
+<w:footnotes xmlns:wpc="http://schemas.microsoft.com/office/word/2010/wordprocessingCanvas" xmlns:cx="http://schemas.microsoft.com/office/drawing/2014/chartex" xmlns:cx1="http://schemas.microsoft.com/office/drawing/2015/9/8/chartex" xmlns:cx2="http://schemas.microsoft.com/office/drawing/2015/10/21/chartex" xmlns:cx3="http://schemas.microsoft.com/office/drawing/2016/5/9/chartex" xmlns:cx4="http://schemas.microsoft.com/office/drawing/2016/5/10/chartex" xmlns:cx5="http://schemas.microsoft.com/office/drawing/2016/5/11/chartex" xmlns:cx6="http://schemas.microsoft.com/office/drawing/2016/5/12/chartex" xmlns:cx7="http://schemas.microsoft.com/office/drawing/2016/5/13/chartex" xmlns:cx8="http://schemas.microsoft.com/office/drawing/2016/5/14/chartex" xmlns:mc="http://schemas.openxmlformats.org/markup-compatibility/2006" xmlns:aink="http://schemas.microsoft.com/office/drawing/2016/ink" xmlns:am3d="http://schemas.microsoft.com/office/drawing/2017/model3d" xmlns:o="urn:schemas-microsoft-com:office:office" xmlns:r="http://schemas.openxmlformats.org/officeDocument/2006/relationships" xmlns:m="http://schemas.openxmlformats.org/officeDocument/2006/math" xmlns:v="urn:schemas-microsoft-com:vml" xmlns:wp14="http://schemas.microsoft.com/office/word/2010/wordprocessingDrawing" xmlns:wp="http://schemas.openxmlformats.org/drawingml/2006/wordprocessingDrawing" xmlns:w10="urn:schemas-microsoft-com:office:word" xmlns:w="http://schemas.openxmlformats.org/wordprocessingml/2006/main" xmlns:w14="http://schemas.microsoft.com/office/word/2010/wordml" xmlns:w15="http://schemas.microsoft.com/office/word/2012/wordml" xmlns:w16cex="http://schemas.microsoft.com/office/word/2018/wordml/cex" xmlns:w16cid="http://schemas.microsoft.com/office/word/2016/wordml/cid" xmlns:w16="http://schemas.microsoft.com/office/word/2018/wordml" xmlns:w16se="http://schemas.microsoft.com/office/word/2015/wordml/symex" xmlns:wpg="http://schemas.microsoft.com/office/word/2010/wordprocessingGroup" xmlns:wpi="http://schemas.microsoft.com/office/word/2010/wordprocessingInk" xmlns:wne="http://schemas.microsoft.com/office/word/2006/wordml" xmlns:wps="http://schemas.microsoft.com/office/word/2010/wordprocessingShape" mc:Ignorable="w14 w15 w16se w16cid w16 w16cex wp14">
+  <w:footnote w:type="separator" w:id="-1">
+    <w:p>
+      <w:pPr>
+        <w:spacing w:after="0" w:line="240" w:lineRule="auto"/>
+      </w:pPr>
+      <w:r>
+        <w:separator/>
+      </w:r>
+    </w:p>
+  </w:footnote>
+  <w:footnote w:type="continuationSeparator" w:id="0">
+    <w:p>
+      <w:pPr>
+        <w:spacing w:after="0" w:line="240" w:lineRule="auto"/>
+      </w:pPr>
+      <w:r>
+        <w:continuationSeparator/>
+      </w:r>
+    </w:p>
+  </w:footnote>
+</w:footnotes>
 </file>
 
 <file path=word/styles.xml><?xml version="1.0" encoding="utf-8"?>
@@ -1480,6 +5513,27 @@
     <w:name w:val="Normal"/>
     <w:qFormat/>
   </w:style>
+  <w:style w:type="paragraph" w:styleId="Heading1">
+    <w:name w:val="heading 1"/>
+    <w:basedOn w:val="Normal"/>
+    <w:next w:val="Normal"/>
+    <w:link w:val="Heading1Char"/>
+    <w:uiPriority w:val="9"/>
+    <w:qFormat/>
+    <w:rsid w:val="0058546C"/>
+    <w:pPr>
+      <w:keepNext/>
+      <w:keepLines/>
+      <w:spacing w:before="240" w:after="0"/>
+      <w:outlineLvl w:val="0"/>
+    </w:pPr>
+    <w:rPr>
+      <w:rFonts w:asciiTheme="majorHAnsi" w:eastAsiaTheme="majorEastAsia" w:hAnsiTheme="majorHAnsi" w:cstheme="majorBidi"/>
+      <w:color w:val="2F5496" w:themeColor="accent1" w:themeShade="BF"/>
+      <w:sz w:val="32"/>
+      <w:szCs w:val="32"/>
+    </w:rPr>
+  </w:style>
   <w:style w:type="character" w:default="1" w:styleId="DefaultParagraphFont">
     <w:name w:val="Default Paragraph Font"/>
     <w:uiPriority w:val="1"/>
@@ -1529,6 +5583,117 @@
       <w:color w:val="605E5C"/>
       <w:shd w:val="clear" w:color="auto" w:fill="E1DFDD"/>
     </w:rPr>
+  </w:style>
+  <w:style w:type="paragraph" w:styleId="Header">
+    <w:name w:val="header"/>
+    <w:basedOn w:val="Normal"/>
+    <w:link w:val="HeaderChar"/>
+    <w:uiPriority w:val="99"/>
+    <w:unhideWhenUsed/>
+    <w:rsid w:val="00C82CD9"/>
+    <w:pPr>
+      <w:tabs>
+        <w:tab w:val="center" w:pos="4680"/>
+        <w:tab w:val="right" w:pos="9360"/>
+      </w:tabs>
+      <w:spacing w:after="0" w:line="240" w:lineRule="auto"/>
+    </w:pPr>
+  </w:style>
+  <w:style w:type="character" w:customStyle="1" w:styleId="HeaderChar">
+    <w:name w:val="Header Char"/>
+    <w:basedOn w:val="DefaultParagraphFont"/>
+    <w:link w:val="Header"/>
+    <w:uiPriority w:val="99"/>
+    <w:rsid w:val="00C82CD9"/>
+  </w:style>
+  <w:style w:type="paragraph" w:styleId="Footer">
+    <w:name w:val="footer"/>
+    <w:basedOn w:val="Normal"/>
+    <w:link w:val="FooterChar"/>
+    <w:uiPriority w:val="99"/>
+    <w:unhideWhenUsed/>
+    <w:rsid w:val="00C82CD9"/>
+    <w:pPr>
+      <w:tabs>
+        <w:tab w:val="center" w:pos="4680"/>
+        <w:tab w:val="right" w:pos="9360"/>
+      </w:tabs>
+      <w:spacing w:after="0" w:line="240" w:lineRule="auto"/>
+    </w:pPr>
+  </w:style>
+  <w:style w:type="character" w:customStyle="1" w:styleId="FooterChar">
+    <w:name w:val="Footer Char"/>
+    <w:basedOn w:val="DefaultParagraphFont"/>
+    <w:link w:val="Footer"/>
+    <w:uiPriority w:val="99"/>
+    <w:rsid w:val="00C82CD9"/>
+  </w:style>
+  <w:style w:type="character" w:customStyle="1" w:styleId="Heading1Char">
+    <w:name w:val="Heading 1 Char"/>
+    <w:basedOn w:val="DefaultParagraphFont"/>
+    <w:link w:val="Heading1"/>
+    <w:uiPriority w:val="9"/>
+    <w:rsid w:val="0058546C"/>
+    <w:rPr>
+      <w:rFonts w:asciiTheme="majorHAnsi" w:eastAsiaTheme="majorEastAsia" w:hAnsiTheme="majorHAnsi" w:cstheme="majorBidi"/>
+      <w:color w:val="2F5496" w:themeColor="accent1" w:themeShade="BF"/>
+      <w:sz w:val="32"/>
+      <w:szCs w:val="32"/>
+    </w:rPr>
+  </w:style>
+  <w:style w:type="paragraph" w:styleId="TOCHeading">
+    <w:name w:val="TOC Heading"/>
+    <w:basedOn w:val="Heading1"/>
+    <w:next w:val="Normal"/>
+    <w:uiPriority w:val="39"/>
+    <w:unhideWhenUsed/>
+    <w:qFormat/>
+    <w:rsid w:val="0058546C"/>
+    <w:pPr>
+      <w:outlineLvl w:val="9"/>
+    </w:pPr>
+  </w:style>
+  <w:style w:type="paragraph" w:styleId="TOC1">
+    <w:name w:val="toc 1"/>
+    <w:basedOn w:val="Normal"/>
+    <w:next w:val="Normal"/>
+    <w:autoRedefine/>
+    <w:uiPriority w:val="39"/>
+    <w:unhideWhenUsed/>
+    <w:rsid w:val="000C388E"/>
+    <w:pPr>
+      <w:tabs>
+        <w:tab w:val="right" w:leader="dot" w:pos="9350"/>
+      </w:tabs>
+      <w:bidi/>
+      <w:spacing w:after="100"/>
+    </w:pPr>
+  </w:style>
+  <w:style w:type="paragraph" w:styleId="TOC2">
+    <w:name w:val="toc 2"/>
+    <w:basedOn w:val="Normal"/>
+    <w:next w:val="Normal"/>
+    <w:autoRedefine/>
+    <w:uiPriority w:val="39"/>
+    <w:unhideWhenUsed/>
+    <w:rsid w:val="0058546C"/>
+    <w:pPr>
+      <w:spacing w:after="100"/>
+      <w:ind w:left="220"/>
+    </w:pPr>
+  </w:style>
+  <w:style w:type="paragraph" w:styleId="TOC3">
+    <w:name w:val="toc 3"/>
+    <w:basedOn w:val="Normal"/>
+    <w:next w:val="Normal"/>
+    <w:autoRedefine/>
+    <w:uiPriority w:val="39"/>
+    <w:unhideWhenUsed/>
+    <w:rsid w:val="0058546C"/>
+    <w:pPr>
+      <w:spacing w:after="100"/>
+      <w:ind w:left="440"/>
+    </w:pPr>
   </w:style>
 </w:styles>
 </file>
@@ -1792,4 +5957,16 @@
     </a:ext>
   </a:extLst>
 </a:theme>
+</file>
+
+<file path=customXml/item1.xml><?xml version="1.0" encoding="utf-8"?>
+<b:Sources xmlns:b="http://schemas.openxmlformats.org/officeDocument/2006/bibliography" xmlns="http://schemas.openxmlformats.org/officeDocument/2006/bibliography" SelectedStyle="\APASixthEditionOfficeOnline.xsl" StyleName="APA" Version="6"/>
+</file>
+
+<file path=customXml/itemProps1.xml><?xml version="1.0" encoding="utf-8"?>
+<ds:datastoreItem xmlns:ds="http://schemas.openxmlformats.org/officeDocument/2006/customXml" ds:itemID="{32AE94EE-58A7-4BBE-9944-F760AF741663}">
+  <ds:schemaRefs>
+    <ds:schemaRef ds:uri="http://schemas.openxmlformats.org/officeDocument/2006/bibliography"/>
+  </ds:schemaRefs>
+</ds:datastoreItem>
 </file>
</xml_diff>